<commit_message>
imagenes de las cartas del juego
documentacion de los riesgos modificaciones a todos los documentos y imagenes de las cartas del juego
</commit_message>
<xml_diff>
--- a/Historias de uso Proyecto Algara.docx
+++ b/Historias de uso Proyecto Algara.docx
@@ -1,6 +1,6 @@
 
 <file path=word/document.xml><?xml version="1.0" encoding="utf-8"?>
-<w:document xmlns:ve="http://schemas.openxmlformats.org/markup-compatibility/2006" xmlns:o="urn:schemas-microsoft-com:office:office" xmlns:r="http://schemas.openxmlformats.org/officeDocument/2006/relationships" xmlns:m="http://schemas.openxmlformats.org/officeDocument/2006/math" xmlns:v="urn:schemas-microsoft-com:vml" xmlns:wp="http://schemas.openxmlformats.org/drawingml/2006/wordprocessingDrawing" xmlns:w10="urn:schemas-microsoft-com:office:word" xmlns:w="http://schemas.openxmlformats.org/wordprocessingml/2006/main" xmlns:wne="http://schemas.microsoft.com/office/word/2006/wordml">
+<w:document xmlns:wpc="http://schemas.microsoft.com/office/word/2010/wordprocessingCanvas" xmlns:mc="http://schemas.openxmlformats.org/markup-compatibility/2006" xmlns:o="urn:schemas-microsoft-com:office:office" xmlns:r="http://schemas.openxmlformats.org/officeDocument/2006/relationships" xmlns:m="http://schemas.openxmlformats.org/officeDocument/2006/math" xmlns:v="urn:schemas-microsoft-com:vml" xmlns:wp14="http://schemas.microsoft.com/office/word/2010/wordprocessingDrawing" xmlns:wp="http://schemas.openxmlformats.org/drawingml/2006/wordprocessingDrawing" xmlns:w10="urn:schemas-microsoft-com:office:word" xmlns:w="http://schemas.openxmlformats.org/wordprocessingml/2006/main" xmlns:w14="http://schemas.microsoft.com/office/word/2010/wordml" xmlns:w15="http://schemas.microsoft.com/office/word/2012/wordml" xmlns:wpg="http://schemas.microsoft.com/office/word/2010/wordprocessingGroup" xmlns:wpi="http://schemas.microsoft.com/office/word/2010/wordprocessingInk" xmlns:wne="http://schemas.microsoft.com/office/word/2006/wordml" xmlns:wps="http://schemas.microsoft.com/office/word/2010/wordprocessingShape" mc:Ignorable="w14 w15 wp14">
   <w:body>
     <w:p>
       <w:pPr>
@@ -25,11 +25,11 @@
       <w:tblPr>
         <w:tblStyle w:val="Tablaconcuadrcula"/>
         <w:tblW w:w="5000" w:type="pct"/>
-        <w:tblLook w:val="04A0"/>
+        <w:tblLook w:val="04A0" w:firstRow="1" w:lastRow="0" w:firstColumn="1" w:lastColumn="0" w:noHBand="0" w:noVBand="1"/>
       </w:tblPr>
       <w:tblGrid>
-        <w:gridCol w:w="4527"/>
-        <w:gridCol w:w="4527"/>
+        <w:gridCol w:w="4414"/>
+        <w:gridCol w:w="4414"/>
       </w:tblGrid>
       <w:tr>
         <w:tc>
@@ -173,6 +173,192 @@
                 <w:lang w:val="es-MX"/>
               </w:rPr>
               <w:t>Para: Poder jugar más a gusto</w:t>
+            </w:r>
+          </w:p>
+        </w:tc>
+      </w:tr>
+    </w:tbl>
+    <w:tbl>
+      <w:tblPr>
+        <w:tblStyle w:val="Tablaconcuadrcula"/>
+        <w:tblpPr w:leftFromText="141" w:rightFromText="141" w:vertAnchor="text" w:horzAnchor="margin" w:tblpY="294"/>
+        <w:tblW w:w="5000" w:type="pct"/>
+        <w:tblLook w:val="04A0" w:firstRow="1" w:lastRow="0" w:firstColumn="1" w:lastColumn="0" w:noHBand="0" w:noVBand="1"/>
+      </w:tblPr>
+      <w:tblGrid>
+        <w:gridCol w:w="4414"/>
+        <w:gridCol w:w="4414"/>
+      </w:tblGrid>
+      <w:tr>
+        <w:tc>
+          <w:tcPr>
+            <w:tcW w:w="2500" w:type="pct"/>
+          </w:tcPr>
+          <w:p>
+            <w:pPr>
+              <w:rPr>
+                <w:rFonts w:ascii="Arial" w:hAnsi="Arial" w:cs="Arial"/>
+                <w:sz w:val="24"/>
+                <w:lang w:val="es-MX"/>
+              </w:rPr>
+            </w:pPr>
+            <w:r>
+              <w:rPr>
+                <w:rFonts w:ascii="Arial" w:hAnsi="Arial" w:cs="Arial"/>
+                <w:sz w:val="24"/>
+                <w:lang w:val="es-MX"/>
+              </w:rPr>
+              <w:t xml:space="preserve">Apellidos: </w:t>
+            </w:r>
+            <w:proofErr w:type="spellStart"/>
+            <w:r>
+              <w:rPr>
+                <w:rFonts w:ascii="Arial" w:hAnsi="Arial" w:cs="Arial"/>
+                <w:sz w:val="24"/>
+                <w:lang w:val="es-MX"/>
+              </w:rPr>
+              <w:t>Trevedan</w:t>
+            </w:r>
+            <w:proofErr w:type="spellEnd"/>
+            <w:r>
+              <w:rPr>
+                <w:rFonts w:ascii="Arial" w:hAnsi="Arial" w:cs="Arial"/>
+                <w:sz w:val="24"/>
+                <w:lang w:val="es-MX"/>
+              </w:rPr>
+              <w:t xml:space="preserve"> </w:t>
+            </w:r>
+            <w:proofErr w:type="spellStart"/>
+            <w:r>
+              <w:rPr>
+                <w:rFonts w:ascii="Arial" w:hAnsi="Arial" w:cs="Arial"/>
+                <w:sz w:val="24"/>
+                <w:lang w:val="es-MX"/>
+              </w:rPr>
+              <w:t>Insunza</w:t>
+            </w:r>
+            <w:proofErr w:type="spellEnd"/>
+          </w:p>
+        </w:tc>
+        <w:tc>
+          <w:tcPr>
+            <w:tcW w:w="2500" w:type="pct"/>
+          </w:tcPr>
+          <w:p>
+            <w:pPr>
+              <w:rPr>
+                <w:rFonts w:ascii="Arial" w:hAnsi="Arial" w:cs="Arial"/>
+                <w:sz w:val="24"/>
+                <w:lang w:val="es-MX"/>
+              </w:rPr>
+            </w:pPr>
+            <w:r>
+              <w:rPr>
+                <w:rFonts w:ascii="Arial" w:hAnsi="Arial" w:cs="Arial"/>
+                <w:sz w:val="24"/>
+                <w:lang w:val="es-MX"/>
+              </w:rPr>
+              <w:t>Nombre: Patricio</w:t>
+            </w:r>
+          </w:p>
+        </w:tc>
+      </w:tr>
+      <w:tr>
+        <w:tc>
+          <w:tcPr>
+            <w:tcW w:w="5000" w:type="pct"/>
+            <w:gridSpan w:val="2"/>
+          </w:tcPr>
+          <w:p>
+            <w:pPr>
+              <w:rPr>
+                <w:rFonts w:ascii="Arial" w:hAnsi="Arial" w:cs="Arial"/>
+                <w:sz w:val="24"/>
+                <w:lang w:val="es-MX"/>
+              </w:rPr>
+            </w:pPr>
+            <w:r>
+              <w:rPr>
+                <w:rFonts w:ascii="Arial" w:hAnsi="Arial" w:cs="Arial"/>
+                <w:sz w:val="24"/>
+                <w:lang w:val="es-MX"/>
+              </w:rPr>
+              <w:t>Titulo: Área de vista</w:t>
+            </w:r>
+          </w:p>
+        </w:tc>
+      </w:tr>
+      <w:tr>
+        <w:tc>
+          <w:tcPr>
+            <w:tcW w:w="5000" w:type="pct"/>
+            <w:gridSpan w:val="2"/>
+          </w:tcPr>
+          <w:p>
+            <w:pPr>
+              <w:rPr>
+                <w:rFonts w:ascii="Arial" w:hAnsi="Arial" w:cs="Arial"/>
+                <w:sz w:val="24"/>
+                <w:lang w:val="es-MX"/>
+              </w:rPr>
+            </w:pPr>
+            <w:r>
+              <w:rPr>
+                <w:rFonts w:ascii="Arial" w:hAnsi="Arial" w:cs="Arial"/>
+                <w:sz w:val="24"/>
+                <w:lang w:val="es-MX"/>
+              </w:rPr>
+              <w:t>Soy un: Observador</w:t>
+            </w:r>
+          </w:p>
+        </w:tc>
+      </w:tr>
+      <w:tr>
+        <w:tc>
+          <w:tcPr>
+            <w:tcW w:w="5000" w:type="pct"/>
+            <w:gridSpan w:val="2"/>
+          </w:tcPr>
+          <w:p>
+            <w:pPr>
+              <w:rPr>
+                <w:rFonts w:ascii="Arial" w:hAnsi="Arial" w:cs="Arial"/>
+                <w:sz w:val="24"/>
+                <w:lang w:val="es-MX"/>
+              </w:rPr>
+            </w:pPr>
+            <w:r>
+              <w:rPr>
+                <w:rFonts w:ascii="Arial" w:hAnsi="Arial" w:cs="Arial"/>
+                <w:sz w:val="24"/>
+                <w:lang w:val="es-MX"/>
+              </w:rPr>
+              <w:t>Quiero: Poder estar cómodo mientras veo el juego</w:t>
+            </w:r>
+          </w:p>
+        </w:tc>
+      </w:tr>
+      <w:tr>
+        <w:tc>
+          <w:tcPr>
+            <w:tcW w:w="5000" w:type="pct"/>
+            <w:gridSpan w:val="2"/>
+          </w:tcPr>
+          <w:p>
+            <w:pPr>
+              <w:rPr>
+                <w:rFonts w:ascii="Arial" w:hAnsi="Arial" w:cs="Arial"/>
+                <w:sz w:val="24"/>
+                <w:lang w:val="es-MX"/>
+              </w:rPr>
+            </w:pPr>
+            <w:r>
+              <w:rPr>
+                <w:rFonts w:ascii="Arial" w:hAnsi="Arial" w:cs="Arial"/>
+                <w:sz w:val="24"/>
+                <w:lang w:val="es-MX"/>
+              </w:rPr>
+              <w:t>Para: No cansarme mientras veo el juego</w:t>
             </w:r>
           </w:p>
         </w:tc>
@@ -191,12 +377,13 @@
     <w:tbl>
       <w:tblPr>
         <w:tblStyle w:val="Tablaconcuadrcula"/>
+        <w:tblpPr w:leftFromText="141" w:rightFromText="141" w:vertAnchor="text" w:horzAnchor="margin" w:tblpY="90"/>
         <w:tblW w:w="5000" w:type="pct"/>
-        <w:tblLook w:val="04A0"/>
+        <w:tblLook w:val="04A0" w:firstRow="1" w:lastRow="0" w:firstColumn="1" w:lastColumn="0" w:noHBand="0" w:noVBand="1"/>
       </w:tblPr>
       <w:tblGrid>
-        <w:gridCol w:w="4527"/>
-        <w:gridCol w:w="4527"/>
+        <w:gridCol w:w="4414"/>
+        <w:gridCol w:w="4414"/>
       </w:tblGrid>
       <w:tr>
         <w:tc>
@@ -217,16 +404,18 @@
                 <w:sz w:val="24"/>
                 <w:lang w:val="es-MX"/>
               </w:rPr>
-              <w:t>Apellidos:</w:t>
-            </w:r>
-            <w:r>
-              <w:rPr>
-                <w:rFonts w:ascii="Arial" w:hAnsi="Arial" w:cs="Arial"/>
-                <w:sz w:val="24"/>
-                <w:lang w:val="es-MX"/>
-              </w:rPr>
-              <w:t xml:space="preserve"> Trevedan Insunza</w:t>
-            </w:r>
+              <w:t xml:space="preserve">Apellidos: Ontiveros </w:t>
+            </w:r>
+            <w:proofErr w:type="spellStart"/>
+            <w:r>
+              <w:rPr>
+                <w:rFonts w:ascii="Arial" w:hAnsi="Arial" w:cs="Arial"/>
+                <w:sz w:val="24"/>
+                <w:lang w:val="es-MX"/>
+              </w:rPr>
+              <w:t>Melendres</w:t>
+            </w:r>
+            <w:proofErr w:type="spellEnd"/>
           </w:p>
         </w:tc>
         <w:tc>
@@ -247,15 +436,7 @@
                 <w:sz w:val="24"/>
                 <w:lang w:val="es-MX"/>
               </w:rPr>
-              <w:t>Nombre:</w:t>
-            </w:r>
-            <w:r>
-              <w:rPr>
-                <w:rFonts w:ascii="Arial" w:hAnsi="Arial" w:cs="Arial"/>
-                <w:sz w:val="24"/>
-                <w:lang w:val="es-MX"/>
-              </w:rPr>
-              <w:t xml:space="preserve"> Patricio</w:t>
+              <w:t>Nombre: Armando</w:t>
             </w:r>
           </w:p>
         </w:tc>
@@ -280,15 +461,7 @@
                 <w:sz w:val="24"/>
                 <w:lang w:val="es-MX"/>
               </w:rPr>
-              <w:t>Titulo:</w:t>
-            </w:r>
-            <w:r>
-              <w:rPr>
-                <w:rFonts w:ascii="Arial" w:hAnsi="Arial" w:cs="Arial"/>
-                <w:sz w:val="24"/>
-                <w:lang w:val="es-MX"/>
-              </w:rPr>
-              <w:t xml:space="preserve"> Área de vista</w:t>
+              <w:t>Titulo: Selección de jugadores</w:t>
             </w:r>
           </w:p>
         </w:tc>
@@ -313,15 +486,7 @@
                 <w:sz w:val="24"/>
                 <w:lang w:val="es-MX"/>
               </w:rPr>
-              <w:t>Soy un:</w:t>
-            </w:r>
-            <w:r>
-              <w:rPr>
-                <w:rFonts w:ascii="Arial" w:hAnsi="Arial" w:cs="Arial"/>
-                <w:sz w:val="24"/>
-                <w:lang w:val="es-MX"/>
-              </w:rPr>
-              <w:t xml:space="preserve"> Observador</w:t>
+              <w:t xml:space="preserve">Soy un: Jugador </w:t>
             </w:r>
           </w:p>
         </w:tc>
@@ -346,23 +511,7 @@
                 <w:sz w:val="24"/>
                 <w:lang w:val="es-MX"/>
               </w:rPr>
-              <w:t>Quiero:</w:t>
-            </w:r>
-            <w:r>
-              <w:rPr>
-                <w:rFonts w:ascii="Arial" w:hAnsi="Arial" w:cs="Arial"/>
-                <w:sz w:val="24"/>
-                <w:lang w:val="es-MX"/>
-              </w:rPr>
-              <w:t xml:space="preserve"> </w:t>
-            </w:r>
-            <w:r>
-              <w:rPr>
-                <w:rFonts w:ascii="Arial" w:hAnsi="Arial" w:cs="Arial"/>
-                <w:sz w:val="24"/>
-                <w:lang w:val="es-MX"/>
-              </w:rPr>
-              <w:t>Poder estar cómodo mientras veo el juego</w:t>
+              <w:t xml:space="preserve">Quiero: Que mi contrincante sea al azar </w:t>
             </w:r>
           </w:p>
         </w:tc>
@@ -387,15 +536,7 @@
                 <w:sz w:val="24"/>
                 <w:lang w:val="es-MX"/>
               </w:rPr>
-              <w:t>Para:</w:t>
-            </w:r>
-            <w:r>
-              <w:rPr>
-                <w:rFonts w:ascii="Arial" w:hAnsi="Arial" w:cs="Arial"/>
-                <w:sz w:val="24"/>
-                <w:lang w:val="es-MX"/>
-              </w:rPr>
-              <w:t xml:space="preserve"> No cansarme mientras veo el juego</w:t>
+              <w:t>Para: Que sea más emocionante cuando me toque jugar</w:t>
             </w:r>
           </w:p>
         </w:tc>
@@ -414,12 +555,13 @@
     <w:tbl>
       <w:tblPr>
         <w:tblStyle w:val="Tablaconcuadrcula"/>
+        <w:tblpPr w:leftFromText="141" w:rightFromText="141" w:vertAnchor="text" w:horzAnchor="margin" w:tblpY="30"/>
         <w:tblW w:w="5000" w:type="pct"/>
-        <w:tblLook w:val="04A0"/>
+        <w:tblLook w:val="04A0" w:firstRow="1" w:lastRow="0" w:firstColumn="1" w:lastColumn="0" w:noHBand="0" w:noVBand="1"/>
       </w:tblPr>
       <w:tblGrid>
-        <w:gridCol w:w="4527"/>
-        <w:gridCol w:w="4527"/>
+        <w:gridCol w:w="4414"/>
+        <w:gridCol w:w="4414"/>
       </w:tblGrid>
       <w:tr>
         <w:tc>
@@ -440,15 +582,7 @@
                 <w:sz w:val="24"/>
                 <w:lang w:val="es-MX"/>
               </w:rPr>
-              <w:t>Apellidos:</w:t>
-            </w:r>
-            <w:r>
-              <w:rPr>
-                <w:rFonts w:ascii="Arial" w:hAnsi="Arial" w:cs="Arial"/>
-                <w:sz w:val="24"/>
-                <w:lang w:val="es-MX"/>
-              </w:rPr>
-              <w:t xml:space="preserve"> Ontiveros Melendres</w:t>
+              <w:t>Apellidos: Avilés Torres</w:t>
             </w:r>
           </w:p>
         </w:tc>
@@ -470,16 +604,18 @@
                 <w:sz w:val="24"/>
                 <w:lang w:val="es-MX"/>
               </w:rPr>
-              <w:t>Nombre:</w:t>
-            </w:r>
-            <w:r>
-              <w:rPr>
-                <w:rFonts w:ascii="Arial" w:hAnsi="Arial" w:cs="Arial"/>
-                <w:sz w:val="24"/>
-                <w:lang w:val="es-MX"/>
-              </w:rPr>
-              <w:t xml:space="preserve"> Armando</w:t>
-            </w:r>
+              <w:t xml:space="preserve">Nombre: </w:t>
+            </w:r>
+            <w:proofErr w:type="spellStart"/>
+            <w:r>
+              <w:rPr>
+                <w:rFonts w:ascii="Arial" w:hAnsi="Arial" w:cs="Arial"/>
+                <w:sz w:val="24"/>
+                <w:lang w:val="es-MX"/>
+              </w:rPr>
+              <w:t>Hector</w:t>
+            </w:r>
+            <w:proofErr w:type="spellEnd"/>
           </w:p>
         </w:tc>
       </w:tr>
@@ -503,15 +639,7 @@
                 <w:sz w:val="24"/>
                 <w:lang w:val="es-MX"/>
               </w:rPr>
-              <w:t>Titulo:</w:t>
-            </w:r>
-            <w:r>
-              <w:rPr>
-                <w:rFonts w:ascii="Arial" w:hAnsi="Arial" w:cs="Arial"/>
-                <w:sz w:val="24"/>
-                <w:lang w:val="es-MX"/>
-              </w:rPr>
-              <w:t xml:space="preserve"> Selección de jugadores</w:t>
+              <w:t xml:space="preserve">Titulo: Buzón de quejas y sugerencias </w:t>
             </w:r>
           </w:p>
         </w:tc>
@@ -536,15 +664,7 @@
                 <w:sz w:val="24"/>
                 <w:lang w:val="es-MX"/>
               </w:rPr>
-              <w:t>Soy un:</w:t>
-            </w:r>
-            <w:r>
-              <w:rPr>
-                <w:rFonts w:ascii="Arial" w:hAnsi="Arial" w:cs="Arial"/>
-                <w:sz w:val="24"/>
-                <w:lang w:val="es-MX"/>
-              </w:rPr>
-              <w:t xml:space="preserve"> Jugador </w:t>
+              <w:t>Soy un: Jugador</w:t>
             </w:r>
           </w:p>
         </w:tc>
@@ -569,15 +689,7 @@
                 <w:sz w:val="24"/>
                 <w:lang w:val="es-MX"/>
               </w:rPr>
-              <w:t>Quiero:</w:t>
-            </w:r>
-            <w:r>
-              <w:rPr>
-                <w:rFonts w:ascii="Arial" w:hAnsi="Arial" w:cs="Arial"/>
-                <w:sz w:val="24"/>
-                <w:lang w:val="es-MX"/>
-              </w:rPr>
-              <w:t xml:space="preserve"> Que mi contrincante sea al azar </w:t>
+              <w:t>Quiero: Dejar mis observaciones de el juego</w:t>
             </w:r>
           </w:p>
         </w:tc>
@@ -602,15 +714,7 @@
                 <w:sz w:val="24"/>
                 <w:lang w:val="es-MX"/>
               </w:rPr>
-              <w:t>Para:</w:t>
-            </w:r>
-            <w:r>
-              <w:rPr>
-                <w:rFonts w:ascii="Arial" w:hAnsi="Arial" w:cs="Arial"/>
-                <w:sz w:val="24"/>
-                <w:lang w:val="es-MX"/>
-              </w:rPr>
-              <w:t xml:space="preserve"> Que sea más emocionante cuando me toque jugar</w:t>
+              <w:t>Para: Que puedan mejorarlo y/o hacerlo más emocionante</w:t>
             </w:r>
           </w:p>
         </w:tc>
@@ -629,236 +733,419 @@
     <w:tbl>
       <w:tblPr>
         <w:tblStyle w:val="Tablaconcuadrcula"/>
-        <w:tblW w:w="5000" w:type="pct"/>
-        <w:tblLook w:val="04A0"/>
+        <w:tblpPr w:leftFromText="141" w:rightFromText="141" w:vertAnchor="page" w:horzAnchor="margin" w:tblpXSpec="center" w:tblpY="11191"/>
+        <w:tblW w:w="11052" w:type="dxa"/>
+        <w:tblLook w:val="04A0" w:firstRow="1" w:lastRow="0" w:firstColumn="1" w:lastColumn="0" w:noHBand="0" w:noVBand="1"/>
       </w:tblPr>
       <w:tblGrid>
-        <w:gridCol w:w="4527"/>
-        <w:gridCol w:w="4527"/>
+        <w:gridCol w:w="8127"/>
+        <w:gridCol w:w="2925"/>
       </w:tblGrid>
       <w:tr>
-        <w:tc>
-          <w:tcPr>
-            <w:tcW w:w="2500" w:type="pct"/>
-          </w:tcPr>
-          <w:p>
-            <w:pPr>
-              <w:rPr>
-                <w:rFonts w:ascii="Arial" w:hAnsi="Arial" w:cs="Arial"/>
-                <w:sz w:val="24"/>
-                <w:lang w:val="es-MX"/>
-              </w:rPr>
-            </w:pPr>
-            <w:r>
-              <w:rPr>
-                <w:rFonts w:ascii="Arial" w:hAnsi="Arial" w:cs="Arial"/>
-                <w:sz w:val="24"/>
-                <w:lang w:val="es-MX"/>
-              </w:rPr>
-              <w:t>Apellidos:</w:t>
-            </w:r>
-            <w:r>
-              <w:rPr>
-                <w:rFonts w:ascii="Arial" w:hAnsi="Arial" w:cs="Arial"/>
-                <w:sz w:val="24"/>
-                <w:lang w:val="es-MX"/>
-              </w:rPr>
-              <w:t xml:space="preserve"> </w:t>
-            </w:r>
-            <w:r>
-              <w:rPr>
-                <w:rFonts w:ascii="Arial" w:hAnsi="Arial" w:cs="Arial"/>
-                <w:sz w:val="24"/>
-                <w:lang w:val="es-MX"/>
-              </w:rPr>
-              <w:t>Avilés Torres</w:t>
-            </w:r>
-          </w:p>
-        </w:tc>
-        <w:tc>
-          <w:tcPr>
-            <w:tcW w:w="2500" w:type="pct"/>
-          </w:tcPr>
-          <w:p>
-            <w:pPr>
-              <w:rPr>
-                <w:rFonts w:ascii="Arial" w:hAnsi="Arial" w:cs="Arial"/>
-                <w:sz w:val="24"/>
-                <w:lang w:val="es-MX"/>
-              </w:rPr>
-            </w:pPr>
-            <w:r>
-              <w:rPr>
-                <w:rFonts w:ascii="Arial" w:hAnsi="Arial" w:cs="Arial"/>
-                <w:sz w:val="24"/>
-                <w:lang w:val="es-MX"/>
-              </w:rPr>
-              <w:t>Nombre:</w:t>
-            </w:r>
-            <w:r>
-              <w:rPr>
-                <w:rFonts w:ascii="Arial" w:hAnsi="Arial" w:cs="Arial"/>
-                <w:sz w:val="24"/>
-                <w:lang w:val="es-MX"/>
-              </w:rPr>
-              <w:t xml:space="preserve"> </w:t>
+        <w:trPr>
+          <w:trHeight w:val="416"/>
+        </w:trPr>
+        <w:tc>
+          <w:tcPr>
+            <w:tcW w:w="8127" w:type="dxa"/>
+            <w:shd w:val="clear" w:color="auto" w:fill="BFBFBF" w:themeFill="background1" w:themeFillShade="BF"/>
+            <w:vAlign w:val="center"/>
+          </w:tcPr>
+          <w:p>
+            <w:pPr>
+              <w:jc w:val="center"/>
+              <w:rPr>
+                <w:rFonts w:ascii="Arial" w:hAnsi="Arial" w:cs="Arial"/>
+                <w:b/>
+                <w:sz w:val="24"/>
+                <w:szCs w:val="24"/>
+                <w:lang w:val="es-MX"/>
+              </w:rPr>
+            </w:pPr>
+            <w:r>
+              <w:rPr>
+                <w:rFonts w:ascii="Arial" w:hAnsi="Arial" w:cs="Arial"/>
+                <w:b/>
+                <w:sz w:val="24"/>
+                <w:szCs w:val="24"/>
+                <w:lang w:val="es-MX"/>
+              </w:rPr>
+              <w:t>Elaborado por:</w:t>
+            </w:r>
+          </w:p>
+        </w:tc>
+        <w:tc>
+          <w:tcPr>
+            <w:tcW w:w="2925" w:type="dxa"/>
+            <w:shd w:val="clear" w:color="auto" w:fill="BFBFBF" w:themeFill="background1" w:themeFillShade="BF"/>
+            <w:vAlign w:val="center"/>
+          </w:tcPr>
+          <w:p>
+            <w:pPr>
+              <w:jc w:val="center"/>
+              <w:rPr>
+                <w:rFonts w:ascii="Arial" w:hAnsi="Arial" w:cs="Arial"/>
+                <w:b/>
+                <w:sz w:val="24"/>
+                <w:szCs w:val="24"/>
+                <w:lang w:val="es-MX"/>
+              </w:rPr>
+            </w:pPr>
+            <w:r>
+              <w:rPr>
+                <w:rFonts w:ascii="Arial" w:hAnsi="Arial" w:cs="Arial"/>
+                <w:b/>
+                <w:sz w:val="24"/>
+                <w:szCs w:val="24"/>
+                <w:lang w:val="es-MX"/>
+              </w:rPr>
+              <w:t>Aprobado por:</w:t>
+            </w:r>
+          </w:p>
+        </w:tc>
+      </w:tr>
+      <w:tr>
+        <w:trPr>
+          <w:trHeight w:val="2737"/>
+        </w:trPr>
+        <w:tc>
+          <w:tcPr>
+            <w:tcW w:w="8127" w:type="dxa"/>
+            <w:vAlign w:val="center"/>
+          </w:tcPr>
+          <w:tbl>
+            <w:tblPr>
+              <w:tblStyle w:val="Tablaconcuadrcula"/>
+              <w:tblW w:w="7884" w:type="dxa"/>
+              <w:tblInd w:w="17" w:type="dxa"/>
+              <w:tblLook w:val="04A0" w:firstRow="1" w:lastRow="0" w:firstColumn="1" w:lastColumn="0" w:noHBand="0" w:noVBand="1"/>
+            </w:tblPr>
+            <w:tblGrid>
+              <w:gridCol w:w="1657"/>
+              <w:gridCol w:w="1556"/>
+              <w:gridCol w:w="1556"/>
+              <w:gridCol w:w="1697"/>
+              <w:gridCol w:w="1418"/>
+            </w:tblGrid>
+            <w:tr>
+              <w:trPr>
+                <w:trHeight w:val="2169"/>
+              </w:trPr>
+              <w:tc>
+                <w:tcPr>
+                  <w:tcW w:w="1576" w:type="dxa"/>
+                  <w:vAlign w:val="bottom"/>
+                </w:tcPr>
+                <w:p>
+                  <w:pPr>
+                    <w:framePr w:hSpace="141" w:wrap="around" w:vAnchor="page" w:hAnchor="margin" w:xAlign="center" w:y="11191"/>
+                    <w:jc w:val="center"/>
+                    <w:rPr>
+                      <w:rFonts w:ascii="Arial" w:hAnsi="Arial" w:cs="Arial"/>
+                      <w:sz w:val="24"/>
+                      <w:szCs w:val="24"/>
+                      <w:lang w:val="es-MX"/>
+                    </w:rPr>
+                  </w:pPr>
+                  <w:r>
+                    <w:rPr>
+                      <w:rFonts w:ascii="Arial" w:hAnsi="Arial" w:cs="Arial"/>
+                      <w:sz w:val="24"/>
+                      <w:szCs w:val="24"/>
+                      <w:lang w:val="es-MX"/>
+                    </w:rPr>
+                    <w:t>Chavarín Díaz</w:t>
+                  </w:r>
+                </w:p>
+                <w:p>
+                  <w:pPr>
+                    <w:framePr w:hSpace="141" w:wrap="around" w:vAnchor="page" w:hAnchor="margin" w:xAlign="center" w:y="11191"/>
+                    <w:jc w:val="center"/>
+                    <w:rPr>
+                      <w:rFonts w:ascii="Arial" w:hAnsi="Arial" w:cs="Arial"/>
+                      <w:sz w:val="24"/>
+                      <w:szCs w:val="24"/>
+                      <w:lang w:val="es-MX"/>
+                    </w:rPr>
+                  </w:pPr>
+                  <w:r>
+                    <w:rPr>
+                      <w:rFonts w:ascii="Arial" w:hAnsi="Arial" w:cs="Arial"/>
+                      <w:sz w:val="24"/>
+                      <w:szCs w:val="24"/>
+                      <w:lang w:val="es-MX"/>
+                    </w:rPr>
+                    <w:t>Desarrollador</w:t>
+                  </w:r>
+                </w:p>
+              </w:tc>
+              <w:tc>
+                <w:tcPr>
+                  <w:tcW w:w="1577" w:type="dxa"/>
+                  <w:vAlign w:val="bottom"/>
+                </w:tcPr>
+                <w:p>
+                  <w:pPr>
+                    <w:framePr w:hSpace="141" w:wrap="around" w:vAnchor="page" w:hAnchor="margin" w:xAlign="center" w:y="11191"/>
+                    <w:jc w:val="center"/>
+                    <w:rPr>
+                      <w:rFonts w:ascii="Arial" w:hAnsi="Arial" w:cs="Arial"/>
+                      <w:sz w:val="24"/>
+                      <w:szCs w:val="24"/>
+                      <w:lang w:val="es-MX"/>
+                    </w:rPr>
+                  </w:pPr>
+                  <w:r>
+                    <w:rPr>
+                      <w:rFonts w:ascii="Arial" w:hAnsi="Arial" w:cs="Arial"/>
+                      <w:sz w:val="24"/>
+                      <w:szCs w:val="24"/>
+                      <w:lang w:val="es-MX"/>
+                    </w:rPr>
+                    <w:t>Beltrán Calderón</w:t>
+                  </w:r>
+                </w:p>
+                <w:p>
+                  <w:pPr>
+                    <w:framePr w:hSpace="141" w:wrap="around" w:vAnchor="page" w:hAnchor="margin" w:xAlign="center" w:y="11191"/>
+                    <w:jc w:val="center"/>
+                    <w:rPr>
+                      <w:rFonts w:ascii="Arial" w:hAnsi="Arial" w:cs="Arial"/>
+                      <w:sz w:val="24"/>
+                      <w:szCs w:val="24"/>
+                      <w:lang w:val="es-MX"/>
+                    </w:rPr>
+                  </w:pPr>
+                  <w:r>
+                    <w:rPr>
+                      <w:rFonts w:ascii="Arial" w:hAnsi="Arial" w:cs="Arial"/>
+                      <w:sz w:val="24"/>
+                      <w:szCs w:val="24"/>
+                      <w:lang w:val="es-MX"/>
+                    </w:rPr>
+                    <w:t>Organizador</w:t>
+                  </w:r>
+                </w:p>
+              </w:tc>
+              <w:tc>
+                <w:tcPr>
+                  <w:tcW w:w="1577" w:type="dxa"/>
+                  <w:vAlign w:val="bottom"/>
+                </w:tcPr>
+                <w:p>
+                  <w:pPr>
+                    <w:framePr w:hSpace="141" w:wrap="around" w:vAnchor="page" w:hAnchor="margin" w:xAlign="center" w:y="11191"/>
+                    <w:jc w:val="center"/>
+                    <w:rPr>
+                      <w:rFonts w:ascii="Arial" w:hAnsi="Arial" w:cs="Arial"/>
+                      <w:sz w:val="24"/>
+                      <w:szCs w:val="24"/>
+                      <w:lang w:val="es-MX"/>
+                    </w:rPr>
+                  </w:pPr>
+                  <w:r>
+                    <w:rPr>
+                      <w:rFonts w:ascii="Arial" w:hAnsi="Arial" w:cs="Arial"/>
+                      <w:sz w:val="24"/>
+                      <w:szCs w:val="24"/>
+                      <w:lang w:val="es-MX"/>
+                    </w:rPr>
+                    <w:t>Moreno Camacho</w:t>
+                  </w:r>
+                </w:p>
+                <w:p>
+                  <w:pPr>
+                    <w:framePr w:hSpace="141" w:wrap="around" w:vAnchor="page" w:hAnchor="margin" w:xAlign="center" w:y="11191"/>
+                    <w:jc w:val="center"/>
+                    <w:rPr>
+                      <w:rFonts w:ascii="Arial" w:hAnsi="Arial" w:cs="Arial"/>
+                      <w:sz w:val="24"/>
+                      <w:szCs w:val="24"/>
+                      <w:lang w:val="es-MX"/>
+                    </w:rPr>
+                  </w:pPr>
+                  <w:r>
+                    <w:rPr>
+                      <w:rFonts w:ascii="Arial" w:hAnsi="Arial" w:cs="Arial"/>
+                      <w:sz w:val="24"/>
+                      <w:szCs w:val="24"/>
+                      <w:lang w:val="es-MX"/>
+                    </w:rPr>
+                    <w:t>Organizador</w:t>
+                  </w:r>
+                </w:p>
+              </w:tc>
+              <w:tc>
+                <w:tcPr>
+                  <w:tcW w:w="1577" w:type="dxa"/>
+                  <w:vAlign w:val="bottom"/>
+                </w:tcPr>
+                <w:p>
+                  <w:pPr>
+                    <w:framePr w:hSpace="141" w:wrap="around" w:vAnchor="page" w:hAnchor="margin" w:xAlign="center" w:y="11191"/>
+                    <w:jc w:val="center"/>
+                    <w:rPr>
+                      <w:rFonts w:ascii="Arial" w:hAnsi="Arial" w:cs="Arial"/>
+                      <w:sz w:val="24"/>
+                      <w:szCs w:val="24"/>
+                      <w:lang w:val="es-MX"/>
+                    </w:rPr>
+                  </w:pPr>
+                  <w:proofErr w:type="spellStart"/>
+                  <w:r>
+                    <w:rPr>
+                      <w:rFonts w:ascii="Arial" w:hAnsi="Arial" w:cs="Arial"/>
+                      <w:sz w:val="24"/>
+                      <w:szCs w:val="24"/>
+                      <w:lang w:val="es-MX"/>
+                    </w:rPr>
+                    <w:t>Rodriguez</w:t>
+                  </w:r>
+                  <w:proofErr w:type="spellEnd"/>
+                  <w:r>
+                    <w:rPr>
+                      <w:rFonts w:ascii="Arial" w:hAnsi="Arial" w:cs="Arial"/>
+                      <w:sz w:val="24"/>
+                      <w:szCs w:val="24"/>
+                      <w:lang w:val="es-MX"/>
+                    </w:rPr>
+                    <w:t xml:space="preserve"> </w:t>
+                  </w:r>
+                  <w:proofErr w:type="spellStart"/>
+                  <w:r>
+                    <w:rPr>
+                      <w:rFonts w:ascii="Arial" w:hAnsi="Arial" w:cs="Arial"/>
+                      <w:sz w:val="24"/>
+                      <w:szCs w:val="24"/>
+                      <w:lang w:val="es-MX"/>
+                    </w:rPr>
+                    <w:t>Gamez</w:t>
+                  </w:r>
+                  <w:proofErr w:type="spellEnd"/>
+                </w:p>
+                <w:p>
+                  <w:pPr>
+                    <w:framePr w:hSpace="141" w:wrap="around" w:vAnchor="page" w:hAnchor="margin" w:xAlign="center" w:y="11191"/>
+                    <w:jc w:val="center"/>
+                    <w:rPr>
+                      <w:rFonts w:ascii="Arial" w:hAnsi="Arial" w:cs="Arial"/>
+                      <w:sz w:val="24"/>
+                      <w:szCs w:val="24"/>
+                      <w:lang w:val="es-MX"/>
+                    </w:rPr>
+                  </w:pPr>
+                  <w:r>
+                    <w:rPr>
+                      <w:rFonts w:ascii="Arial" w:hAnsi="Arial" w:cs="Arial"/>
+                      <w:sz w:val="24"/>
+                      <w:szCs w:val="24"/>
+                      <w:lang w:val="es-MX"/>
+                    </w:rPr>
+                    <w:t>Administrador</w:t>
+                  </w:r>
+                </w:p>
+              </w:tc>
+              <w:tc>
+                <w:tcPr>
+                  <w:tcW w:w="1577" w:type="dxa"/>
+                  <w:vAlign w:val="bottom"/>
+                </w:tcPr>
+                <w:p>
+                  <w:pPr>
+                    <w:framePr w:hSpace="141" w:wrap="around" w:vAnchor="page" w:hAnchor="margin" w:xAlign="center" w:y="11191"/>
+                    <w:jc w:val="center"/>
+                    <w:rPr>
+                      <w:rFonts w:ascii="Arial" w:hAnsi="Arial" w:cs="Arial"/>
+                      <w:sz w:val="24"/>
+                      <w:szCs w:val="24"/>
+                      <w:lang w:val="es-MX"/>
+                    </w:rPr>
+                  </w:pPr>
+                  <w:r>
+                    <w:rPr>
+                      <w:rFonts w:ascii="Arial" w:hAnsi="Arial" w:cs="Arial"/>
+                      <w:sz w:val="24"/>
+                      <w:szCs w:val="24"/>
+                      <w:lang w:val="es-MX"/>
+                    </w:rPr>
+                    <w:t>Sánchez Zavala</w:t>
+                  </w:r>
+                </w:p>
+                <w:p>
+                  <w:pPr>
+                    <w:framePr w:hSpace="141" w:wrap="around" w:vAnchor="page" w:hAnchor="margin" w:xAlign="center" w:y="11191"/>
+                    <w:jc w:val="center"/>
+                    <w:rPr>
+                      <w:rFonts w:ascii="Arial" w:hAnsi="Arial" w:cs="Arial"/>
+                      <w:sz w:val="24"/>
+                      <w:szCs w:val="24"/>
+                      <w:lang w:val="es-MX"/>
+                    </w:rPr>
+                  </w:pPr>
+                  <w:r>
+                    <w:rPr>
+                      <w:rFonts w:ascii="Arial" w:hAnsi="Arial" w:cs="Arial"/>
+                      <w:sz w:val="24"/>
+                      <w:szCs w:val="24"/>
+                      <w:lang w:val="es-MX"/>
+                    </w:rPr>
+                    <w:t>Marketing</w:t>
+                  </w:r>
+                </w:p>
+              </w:tc>
+            </w:tr>
+          </w:tbl>
+          <w:p>
+            <w:pPr>
+              <w:jc w:val="center"/>
+              <w:rPr>
+                <w:rFonts w:ascii="Arial" w:hAnsi="Arial" w:cs="Arial"/>
+                <w:sz w:val="24"/>
+                <w:szCs w:val="24"/>
+                <w:lang w:val="es-MX"/>
+              </w:rPr>
+            </w:pPr>
+          </w:p>
+        </w:tc>
+        <w:tc>
+          <w:tcPr>
+            <w:tcW w:w="2925" w:type="dxa"/>
+            <w:vAlign w:val="bottom"/>
+          </w:tcPr>
+          <w:p>
+            <w:pPr>
+              <w:jc w:val="center"/>
+              <w:rPr>
+                <w:rFonts w:ascii="Arial" w:hAnsi="Arial" w:cs="Arial"/>
+                <w:sz w:val="24"/>
+                <w:szCs w:val="24"/>
+                <w:lang w:val="es-MX"/>
+              </w:rPr>
+            </w:pPr>
+            <w:r>
+              <w:rPr>
+                <w:rFonts w:ascii="Arial" w:hAnsi="Arial" w:cs="Arial"/>
+                <w:b/>
+                <w:sz w:val="24"/>
+                <w:lang w:val="es-MX"/>
+              </w:rPr>
+              <w:t xml:space="preserve">M.C. Juan Francisco Algara </w:t>
             </w:r>
             <w:proofErr w:type="spellStart"/>
             <w:r>
               <w:rPr>
                 <w:rFonts w:ascii="Arial" w:hAnsi="Arial" w:cs="Arial"/>
-                <w:sz w:val="24"/>
-                <w:lang w:val="es-MX"/>
-              </w:rPr>
-              <w:t>Hector</w:t>
+                <w:b/>
+                <w:sz w:val="24"/>
+                <w:lang w:val="es-MX"/>
+              </w:rPr>
+              <w:t>Norzagaray</w:t>
             </w:r>
             <w:proofErr w:type="spellEnd"/>
           </w:p>
         </w:tc>
       </w:tr>
-      <w:tr>
-        <w:tc>
-          <w:tcPr>
-            <w:tcW w:w="5000" w:type="pct"/>
-            <w:gridSpan w:val="2"/>
-          </w:tcPr>
-          <w:p>
-            <w:pPr>
-              <w:rPr>
-                <w:rFonts w:ascii="Arial" w:hAnsi="Arial" w:cs="Arial"/>
-                <w:sz w:val="24"/>
-                <w:lang w:val="es-MX"/>
-              </w:rPr>
-            </w:pPr>
-            <w:r>
-              <w:rPr>
-                <w:rFonts w:ascii="Arial" w:hAnsi="Arial" w:cs="Arial"/>
-                <w:sz w:val="24"/>
-                <w:lang w:val="es-MX"/>
-              </w:rPr>
-              <w:t>Titulo:</w:t>
-            </w:r>
-            <w:r>
-              <w:rPr>
-                <w:rFonts w:ascii="Arial" w:hAnsi="Arial" w:cs="Arial"/>
-                <w:sz w:val="24"/>
-                <w:lang w:val="es-MX"/>
-              </w:rPr>
-              <w:t xml:space="preserve"> Buzón de quejas y sugerencias </w:t>
-            </w:r>
-          </w:p>
-        </w:tc>
-      </w:tr>
-      <w:tr>
-        <w:tc>
-          <w:tcPr>
-            <w:tcW w:w="5000" w:type="pct"/>
-            <w:gridSpan w:val="2"/>
-          </w:tcPr>
-          <w:p>
-            <w:pPr>
-              <w:rPr>
-                <w:rFonts w:ascii="Arial" w:hAnsi="Arial" w:cs="Arial"/>
-                <w:sz w:val="24"/>
-                <w:lang w:val="es-MX"/>
-              </w:rPr>
-            </w:pPr>
-            <w:r>
-              <w:rPr>
-                <w:rFonts w:ascii="Arial" w:hAnsi="Arial" w:cs="Arial"/>
-                <w:sz w:val="24"/>
-                <w:lang w:val="es-MX"/>
-              </w:rPr>
-              <w:t>Soy un:</w:t>
-            </w:r>
-            <w:r>
-              <w:rPr>
-                <w:rFonts w:ascii="Arial" w:hAnsi="Arial" w:cs="Arial"/>
-                <w:sz w:val="24"/>
-                <w:lang w:val="es-MX"/>
-              </w:rPr>
-              <w:t xml:space="preserve"> Jugador</w:t>
-            </w:r>
-          </w:p>
-        </w:tc>
-      </w:tr>
-      <w:tr>
-        <w:tc>
-          <w:tcPr>
-            <w:tcW w:w="5000" w:type="pct"/>
-            <w:gridSpan w:val="2"/>
-          </w:tcPr>
-          <w:p>
-            <w:pPr>
-              <w:rPr>
-                <w:rFonts w:ascii="Arial" w:hAnsi="Arial" w:cs="Arial"/>
-                <w:sz w:val="24"/>
-                <w:lang w:val="es-MX"/>
-              </w:rPr>
-            </w:pPr>
-            <w:r>
-              <w:rPr>
-                <w:rFonts w:ascii="Arial" w:hAnsi="Arial" w:cs="Arial"/>
-                <w:sz w:val="24"/>
-                <w:lang w:val="es-MX"/>
-              </w:rPr>
-              <w:t>Quiero:</w:t>
-            </w:r>
-            <w:r>
-              <w:rPr>
-                <w:rFonts w:ascii="Arial" w:hAnsi="Arial" w:cs="Arial"/>
-                <w:sz w:val="24"/>
-                <w:lang w:val="es-MX"/>
-              </w:rPr>
-              <w:t xml:space="preserve"> Dejar mis observaciones de el juego</w:t>
-            </w:r>
-          </w:p>
-        </w:tc>
-      </w:tr>
-      <w:tr>
-        <w:tc>
-          <w:tcPr>
-            <w:tcW w:w="5000" w:type="pct"/>
-            <w:gridSpan w:val="2"/>
-          </w:tcPr>
-          <w:p>
-            <w:pPr>
-              <w:rPr>
-                <w:rFonts w:ascii="Arial" w:hAnsi="Arial" w:cs="Arial"/>
-                <w:sz w:val="24"/>
-                <w:lang w:val="es-MX"/>
-              </w:rPr>
-            </w:pPr>
-            <w:r>
-              <w:rPr>
-                <w:rFonts w:ascii="Arial" w:hAnsi="Arial" w:cs="Arial"/>
-                <w:sz w:val="24"/>
-                <w:lang w:val="es-MX"/>
-              </w:rPr>
-              <w:t>Para:</w:t>
-            </w:r>
-            <w:r>
-              <w:rPr>
-                <w:rFonts w:ascii="Arial" w:hAnsi="Arial" w:cs="Arial"/>
-                <w:sz w:val="24"/>
-                <w:lang w:val="es-MX"/>
-              </w:rPr>
-              <w:t xml:space="preserve"> Que puedan mejorarlo y/o hacerlo más emocionante</w:t>
-            </w:r>
-          </w:p>
-        </w:tc>
-      </w:tr>
     </w:tbl>
-    <w:p>
-      <w:pPr>
-        <w:rPr>
-          <w:rFonts w:ascii="Arial" w:hAnsi="Arial" w:cs="Arial"/>
-          <w:b/>
-          <w:sz w:val="28"/>
-          <w:lang w:val="es-MX"/>
-        </w:rPr>
-      </w:pPr>
-    </w:p>
     <w:p>
       <w:pPr>
         <w:rPr>
@@ -867,6 +1154,8 @@
           <w:lang w:val="es-MX"/>
         </w:rPr>
       </w:pPr>
+      <w:bookmarkStart w:id="0" w:name="_GoBack"/>
+      <w:bookmarkEnd w:id="0"/>
     </w:p>
     <w:sectPr>
       <w:pgSz w:w="12240" w:h="15840"/>
@@ -879,7 +1168,7 @@
 </file>
 
 <file path=word/styles.xml><?xml version="1.0" encoding="utf-8"?>
-<w:styles xmlns:r="http://schemas.openxmlformats.org/officeDocument/2006/relationships" xmlns:w="http://schemas.openxmlformats.org/wordprocessingml/2006/main">
+<w:styles xmlns:mc="http://schemas.openxmlformats.org/markup-compatibility/2006" xmlns:r="http://schemas.openxmlformats.org/officeDocument/2006/relationships" xmlns:w="http://schemas.openxmlformats.org/wordprocessingml/2006/main" xmlns:w14="http://schemas.microsoft.com/office/word/2010/wordml" xmlns:w15="http://schemas.microsoft.com/office/word/2012/wordml" mc:Ignorable="w14 w15">
   <w:docDefaults>
     <w:rPrDefault>
       <w:rPr>
@@ -895,144 +1184,378 @@
       </w:pPr>
     </w:pPrDefault>
   </w:docDefaults>
-  <w:latentStyles w:defLockedState="0" w:defUIPriority="99" w:defSemiHidden="1" w:defUnhideWhenUsed="1" w:defQFormat="0" w:count="267">
-    <w:lsdException w:name="Normal" w:semiHidden="0" w:uiPriority="0" w:unhideWhenUsed="0" w:qFormat="1"/>
-    <w:lsdException w:name="heading 1" w:semiHidden="0" w:uiPriority="9" w:unhideWhenUsed="0" w:qFormat="1"/>
-    <w:lsdException w:name="heading 2" w:uiPriority="9" w:qFormat="1"/>
-    <w:lsdException w:name="heading 3" w:uiPriority="9" w:qFormat="1"/>
-    <w:lsdException w:name="heading 4" w:uiPriority="9" w:qFormat="1"/>
-    <w:lsdException w:name="heading 5" w:uiPriority="9" w:qFormat="1"/>
-    <w:lsdException w:name="heading 6" w:uiPriority="9" w:qFormat="1"/>
-    <w:lsdException w:name="heading 7" w:uiPriority="9" w:qFormat="1"/>
-    <w:lsdException w:name="heading 8" w:uiPriority="9" w:qFormat="1"/>
-    <w:lsdException w:name="heading 9" w:uiPriority="9" w:qFormat="1"/>
-    <w:lsdException w:name="toc 1" w:uiPriority="39"/>
-    <w:lsdException w:name="toc 2" w:uiPriority="39"/>
-    <w:lsdException w:name="toc 3" w:uiPriority="39"/>
-    <w:lsdException w:name="toc 4" w:uiPriority="39"/>
-    <w:lsdException w:name="toc 5" w:uiPriority="39"/>
-    <w:lsdException w:name="toc 6" w:uiPriority="39"/>
-    <w:lsdException w:name="toc 7" w:uiPriority="39"/>
-    <w:lsdException w:name="toc 8" w:uiPriority="39"/>
-    <w:lsdException w:name="toc 9" w:uiPriority="39"/>
-    <w:lsdException w:name="caption" w:uiPriority="35" w:qFormat="1"/>
-    <w:lsdException w:name="Title" w:semiHidden="0" w:uiPriority="10" w:unhideWhenUsed="0" w:qFormat="1"/>
-    <w:lsdException w:name="Default Paragraph Font" w:uiPriority="1"/>
-    <w:lsdException w:name="Subtitle" w:semiHidden="0" w:uiPriority="11" w:unhideWhenUsed="0" w:qFormat="1"/>
-    <w:lsdException w:name="Strong" w:semiHidden="0" w:uiPriority="22" w:unhideWhenUsed="0" w:qFormat="1"/>
-    <w:lsdException w:name="Emphasis" w:semiHidden="0" w:uiPriority="20" w:unhideWhenUsed="0" w:qFormat="1"/>
-    <w:lsdException w:name="Table Grid" w:semiHidden="0" w:uiPriority="59" w:unhideWhenUsed="0"/>
-    <w:lsdException w:name="Placeholder Text" w:unhideWhenUsed="0"/>
-    <w:lsdException w:name="No Spacing" w:semiHidden="0" w:uiPriority="1" w:unhideWhenUsed="0" w:qFormat="1"/>
-    <w:lsdException w:name="Light Shading" w:semiHidden="0" w:uiPriority="60" w:unhideWhenUsed="0"/>
-    <w:lsdException w:name="Light List" w:semiHidden="0" w:uiPriority="61" w:unhideWhenUsed="0"/>
-    <w:lsdException w:name="Light Grid" w:semiHidden="0" w:uiPriority="62" w:unhideWhenUsed="0"/>
-    <w:lsdException w:name="Medium Shading 1" w:semiHidden="0" w:uiPriority="63" w:unhideWhenUsed="0"/>
-    <w:lsdException w:name="Medium Shading 2" w:semiHidden="0" w:uiPriority="64" w:unhideWhenUsed="0"/>
-    <w:lsdException w:name="Medium List 1" w:semiHidden="0" w:uiPriority="65" w:unhideWhenUsed="0"/>
-    <w:lsdException w:name="Medium List 2" w:semiHidden="0" w:uiPriority="66" w:unhideWhenUsed="0"/>
-    <w:lsdException w:name="Medium Grid 1" w:semiHidden="0" w:uiPriority="67" w:unhideWhenUsed="0"/>
-    <w:lsdException w:name="Medium Grid 2" w:semiHidden="0" w:uiPriority="68" w:unhideWhenUsed="0"/>
-    <w:lsdException w:name="Medium Grid 3" w:semiHidden="0" w:uiPriority="69" w:unhideWhenUsed="0"/>
-    <w:lsdException w:name="Dark List" w:semiHidden="0" w:uiPriority="70" w:unhideWhenUsed="0"/>
-    <w:lsdException w:name="Colorful Shading" w:semiHidden="0" w:uiPriority="71" w:unhideWhenUsed="0"/>
-    <w:lsdException w:name="Colorful List" w:semiHidden="0" w:uiPriority="72" w:unhideWhenUsed="0"/>
-    <w:lsdException w:name="Colorful Grid" w:semiHidden="0" w:uiPriority="73" w:unhideWhenUsed="0"/>
-    <w:lsdException w:name="Light Shading Accent 1" w:semiHidden="0" w:uiPriority="60" w:unhideWhenUsed="0"/>
-    <w:lsdException w:name="Light List Accent 1" w:semiHidden="0" w:uiPriority="61" w:unhideWhenUsed="0"/>
-    <w:lsdException w:name="Light Grid Accent 1" w:semiHidden="0" w:uiPriority="62" w:unhideWhenUsed="0"/>
-    <w:lsdException w:name="Medium Shading 1 Accent 1" w:semiHidden="0" w:uiPriority="63" w:unhideWhenUsed="0"/>
-    <w:lsdException w:name="Medium Shading 2 Accent 1" w:semiHidden="0" w:uiPriority="64" w:unhideWhenUsed="0"/>
-    <w:lsdException w:name="Medium List 1 Accent 1" w:semiHidden="0" w:uiPriority="65" w:unhideWhenUsed="0"/>
-    <w:lsdException w:name="Revision" w:unhideWhenUsed="0"/>
-    <w:lsdException w:name="List Paragraph" w:semiHidden="0" w:uiPriority="34" w:unhideWhenUsed="0" w:qFormat="1"/>
-    <w:lsdException w:name="Quote" w:semiHidden="0" w:uiPriority="29" w:unhideWhenUsed="0" w:qFormat="1"/>
-    <w:lsdException w:name="Intense Quote" w:semiHidden="0" w:uiPriority="30" w:unhideWhenUsed="0" w:qFormat="1"/>
-    <w:lsdException w:name="Medium List 2 Accent 1" w:semiHidden="0" w:uiPriority="66" w:unhideWhenUsed="0"/>
-    <w:lsdException w:name="Medium Grid 1 Accent 1" w:semiHidden="0" w:uiPriority="67" w:unhideWhenUsed="0"/>
-    <w:lsdException w:name="Medium Grid 2 Accent 1" w:semiHidden="0" w:uiPriority="68" w:unhideWhenUsed="0"/>
-    <w:lsdException w:name="Medium Grid 3 Accent 1" w:semiHidden="0" w:uiPriority="69" w:unhideWhenUsed="0"/>
-    <w:lsdException w:name="Dark List Accent 1" w:semiHidden="0" w:uiPriority="70" w:unhideWhenUsed="0"/>
-    <w:lsdException w:name="Colorful Shading Accent 1" w:semiHidden="0" w:uiPriority="71" w:unhideWhenUsed="0"/>
-    <w:lsdException w:name="Colorful List Accent 1" w:semiHidden="0" w:uiPriority="72" w:unhideWhenUsed="0"/>
-    <w:lsdException w:name="Colorful Grid Accent 1" w:semiHidden="0" w:uiPriority="73" w:unhideWhenUsed="0"/>
-    <w:lsdException w:name="Light Shading Accent 2" w:semiHidden="0" w:uiPriority="60" w:unhideWhenUsed="0"/>
-    <w:lsdException w:name="Light List Accent 2" w:semiHidden="0" w:uiPriority="61" w:unhideWhenUsed="0"/>
-    <w:lsdException w:name="Light Grid Accent 2" w:semiHidden="0" w:uiPriority="62" w:unhideWhenUsed="0"/>
-    <w:lsdException w:name="Medium Shading 1 Accent 2" w:semiHidden="0" w:uiPriority="63" w:unhideWhenUsed="0"/>
-    <w:lsdException w:name="Medium Shading 2 Accent 2" w:semiHidden="0" w:uiPriority="64" w:unhideWhenUsed="0"/>
-    <w:lsdException w:name="Medium List 1 Accent 2" w:semiHidden="0" w:uiPriority="65" w:unhideWhenUsed="0"/>
-    <w:lsdException w:name="Medium List 2 Accent 2" w:semiHidden="0" w:uiPriority="66" w:unhideWhenUsed="0"/>
-    <w:lsdException w:name="Medium Grid 1 Accent 2" w:semiHidden="0" w:uiPriority="67" w:unhideWhenUsed="0"/>
-    <w:lsdException w:name="Medium Grid 2 Accent 2" w:semiHidden="0" w:uiPriority="68" w:unhideWhenUsed="0"/>
-    <w:lsdException w:name="Medium Grid 3 Accent 2" w:semiHidden="0" w:uiPriority="69" w:unhideWhenUsed="0"/>
-    <w:lsdException w:name="Dark List Accent 2" w:semiHidden="0" w:uiPriority="70" w:unhideWhenUsed="0"/>
-    <w:lsdException w:name="Colorful Shading Accent 2" w:semiHidden="0" w:uiPriority="71" w:unhideWhenUsed="0"/>
-    <w:lsdException w:name="Colorful List Accent 2" w:semiHidden="0" w:uiPriority="72" w:unhideWhenUsed="0"/>
-    <w:lsdException w:name="Colorful Grid Accent 2" w:semiHidden="0" w:uiPriority="73" w:unhideWhenUsed="0"/>
-    <w:lsdException w:name="Light Shading Accent 3" w:semiHidden="0" w:uiPriority="60" w:unhideWhenUsed="0"/>
-    <w:lsdException w:name="Light List Accent 3" w:semiHidden="0" w:uiPriority="61" w:unhideWhenUsed="0"/>
-    <w:lsdException w:name="Light Grid Accent 3" w:semiHidden="0" w:uiPriority="62" w:unhideWhenUsed="0"/>
-    <w:lsdException w:name="Medium Shading 1 Accent 3" w:semiHidden="0" w:uiPriority="63" w:unhideWhenUsed="0"/>
-    <w:lsdException w:name="Medium Shading 2 Accent 3" w:semiHidden="0" w:uiPriority="64" w:unhideWhenUsed="0"/>
-    <w:lsdException w:name="Medium List 1 Accent 3" w:semiHidden="0" w:uiPriority="65" w:unhideWhenUsed="0"/>
-    <w:lsdException w:name="Medium List 2 Accent 3" w:semiHidden="0" w:uiPriority="66" w:unhideWhenUsed="0"/>
-    <w:lsdException w:name="Medium Grid 1 Accent 3" w:semiHidden="0" w:uiPriority="67" w:unhideWhenUsed="0"/>
-    <w:lsdException w:name="Medium Grid 2 Accent 3" w:semiHidden="0" w:uiPriority="68" w:unhideWhenUsed="0"/>
-    <w:lsdException w:name="Medium Grid 3 Accent 3" w:semiHidden="0" w:uiPriority="69" w:unhideWhenUsed="0"/>
-    <w:lsdException w:name="Dark List Accent 3" w:semiHidden="0" w:uiPriority="70" w:unhideWhenUsed="0"/>
-    <w:lsdException w:name="Colorful Shading Accent 3" w:semiHidden="0" w:uiPriority="71" w:unhideWhenUsed="0"/>
-    <w:lsdException w:name="Colorful List Accent 3" w:semiHidden="0" w:uiPriority="72" w:unhideWhenUsed="0"/>
-    <w:lsdException w:name="Colorful Grid Accent 3" w:semiHidden="0" w:uiPriority="73" w:unhideWhenUsed="0"/>
-    <w:lsdException w:name="Light Shading Accent 4" w:semiHidden="0" w:uiPriority="60" w:unhideWhenUsed="0"/>
-    <w:lsdException w:name="Light List Accent 4" w:semiHidden="0" w:uiPriority="61" w:unhideWhenUsed="0"/>
-    <w:lsdException w:name="Light Grid Accent 4" w:semiHidden="0" w:uiPriority="62" w:unhideWhenUsed="0"/>
-    <w:lsdException w:name="Medium Shading 1 Accent 4" w:semiHidden="0" w:uiPriority="63" w:unhideWhenUsed="0"/>
-    <w:lsdException w:name="Medium Shading 2 Accent 4" w:semiHidden="0" w:uiPriority="64" w:unhideWhenUsed="0"/>
-    <w:lsdException w:name="Medium List 1 Accent 4" w:semiHidden="0" w:uiPriority="65" w:unhideWhenUsed="0"/>
-    <w:lsdException w:name="Medium List 2 Accent 4" w:semiHidden="0" w:uiPriority="66" w:unhideWhenUsed="0"/>
-    <w:lsdException w:name="Medium Grid 1 Accent 4" w:semiHidden="0" w:uiPriority="67" w:unhideWhenUsed="0"/>
-    <w:lsdException w:name="Medium Grid 2 Accent 4" w:semiHidden="0" w:uiPriority="68" w:unhideWhenUsed="0"/>
-    <w:lsdException w:name="Medium Grid 3 Accent 4" w:semiHidden="0" w:uiPriority="69" w:unhideWhenUsed="0"/>
-    <w:lsdException w:name="Dark List Accent 4" w:semiHidden="0" w:uiPriority="70" w:unhideWhenUsed="0"/>
-    <w:lsdException w:name="Colorful Shading Accent 4" w:semiHidden="0" w:uiPriority="71" w:unhideWhenUsed="0"/>
-    <w:lsdException w:name="Colorful List Accent 4" w:semiHidden="0" w:uiPriority="72" w:unhideWhenUsed="0"/>
-    <w:lsdException w:name="Colorful Grid Accent 4" w:semiHidden="0" w:uiPriority="73" w:unhideWhenUsed="0"/>
-    <w:lsdException w:name="Light Shading Accent 5" w:semiHidden="0" w:uiPriority="60" w:unhideWhenUsed="0"/>
-    <w:lsdException w:name="Light List Accent 5" w:semiHidden="0" w:uiPriority="61" w:unhideWhenUsed="0"/>
-    <w:lsdException w:name="Light Grid Accent 5" w:semiHidden="0" w:uiPriority="62" w:unhideWhenUsed="0"/>
-    <w:lsdException w:name="Medium Shading 1 Accent 5" w:semiHidden="0" w:uiPriority="63" w:unhideWhenUsed="0"/>
-    <w:lsdException w:name="Medium Shading 2 Accent 5" w:semiHidden="0" w:uiPriority="64" w:unhideWhenUsed="0"/>
-    <w:lsdException w:name="Medium List 1 Accent 5" w:semiHidden="0" w:uiPriority="65" w:unhideWhenUsed="0"/>
-    <w:lsdException w:name="Medium List 2 Accent 5" w:semiHidden="0" w:uiPriority="66" w:unhideWhenUsed="0"/>
-    <w:lsdException w:name="Medium Grid 1 Accent 5" w:semiHidden="0" w:uiPriority="67" w:unhideWhenUsed="0"/>
-    <w:lsdException w:name="Medium Grid 2 Accent 5" w:semiHidden="0" w:uiPriority="68" w:unhideWhenUsed="0"/>
-    <w:lsdException w:name="Medium Grid 3 Accent 5" w:semiHidden="0" w:uiPriority="69" w:unhideWhenUsed="0"/>
-    <w:lsdException w:name="Dark List Accent 5" w:semiHidden="0" w:uiPriority="70" w:unhideWhenUsed="0"/>
-    <w:lsdException w:name="Colorful Shading Accent 5" w:semiHidden="0" w:uiPriority="71" w:unhideWhenUsed="0"/>
-    <w:lsdException w:name="Colorful List Accent 5" w:semiHidden="0" w:uiPriority="72" w:unhideWhenUsed="0"/>
-    <w:lsdException w:name="Colorful Grid Accent 5" w:semiHidden="0" w:uiPriority="73" w:unhideWhenUsed="0"/>
-    <w:lsdException w:name="Light Shading Accent 6" w:semiHidden="0" w:uiPriority="60" w:unhideWhenUsed="0"/>
-    <w:lsdException w:name="Light List Accent 6" w:semiHidden="0" w:uiPriority="61" w:unhideWhenUsed="0"/>
-    <w:lsdException w:name="Light Grid Accent 6" w:semiHidden="0" w:uiPriority="62" w:unhideWhenUsed="0"/>
-    <w:lsdException w:name="Medium Shading 1 Accent 6" w:semiHidden="0" w:uiPriority="63" w:unhideWhenUsed="0"/>
-    <w:lsdException w:name="Medium Shading 2 Accent 6" w:semiHidden="0" w:uiPriority="64" w:unhideWhenUsed="0"/>
-    <w:lsdException w:name="Medium List 1 Accent 6" w:semiHidden="0" w:uiPriority="65" w:unhideWhenUsed="0"/>
-    <w:lsdException w:name="Medium List 2 Accent 6" w:semiHidden="0" w:uiPriority="66" w:unhideWhenUsed="0"/>
-    <w:lsdException w:name="Medium Grid 1 Accent 6" w:semiHidden="0" w:uiPriority="67" w:unhideWhenUsed="0"/>
-    <w:lsdException w:name="Medium Grid 2 Accent 6" w:semiHidden="0" w:uiPriority="68" w:unhideWhenUsed="0"/>
-    <w:lsdException w:name="Medium Grid 3 Accent 6" w:semiHidden="0" w:uiPriority="69" w:unhideWhenUsed="0"/>
-    <w:lsdException w:name="Dark List Accent 6" w:semiHidden="0" w:uiPriority="70" w:unhideWhenUsed="0"/>
-    <w:lsdException w:name="Colorful Shading Accent 6" w:semiHidden="0" w:uiPriority="71" w:unhideWhenUsed="0"/>
-    <w:lsdException w:name="Colorful List Accent 6" w:semiHidden="0" w:uiPriority="72" w:unhideWhenUsed="0"/>
-    <w:lsdException w:name="Colorful Grid Accent 6" w:semiHidden="0" w:uiPriority="73" w:unhideWhenUsed="0"/>
-    <w:lsdException w:name="Subtle Emphasis" w:semiHidden="0" w:uiPriority="19" w:unhideWhenUsed="0" w:qFormat="1"/>
-    <w:lsdException w:name="Intense Emphasis" w:semiHidden="0" w:uiPriority="21" w:unhideWhenUsed="0" w:qFormat="1"/>
-    <w:lsdException w:name="Subtle Reference" w:semiHidden="0" w:uiPriority="31" w:unhideWhenUsed="0" w:qFormat="1"/>
-    <w:lsdException w:name="Intense Reference" w:semiHidden="0" w:uiPriority="32" w:unhideWhenUsed="0" w:qFormat="1"/>
-    <w:lsdException w:name="Book Title" w:semiHidden="0" w:uiPriority="33" w:unhideWhenUsed="0" w:qFormat="1"/>
-    <w:lsdException w:name="Bibliography" w:uiPriority="37"/>
-    <w:lsdException w:name="TOC Heading" w:uiPriority="39" w:qFormat="1"/>
+  <w:latentStyles w:defLockedState="0" w:defUIPriority="99" w:defSemiHidden="0" w:defUnhideWhenUsed="0" w:defQFormat="0" w:count="371">
+    <w:lsdException w:name="Normal" w:uiPriority="0" w:qFormat="1"/>
+    <w:lsdException w:name="heading 1" w:uiPriority="9" w:qFormat="1"/>
+    <w:lsdException w:name="heading 2" w:semiHidden="1" w:uiPriority="9" w:unhideWhenUsed="1" w:qFormat="1"/>
+    <w:lsdException w:name="heading 3" w:semiHidden="1" w:uiPriority="9" w:unhideWhenUsed="1" w:qFormat="1"/>
+    <w:lsdException w:name="heading 4" w:semiHidden="1" w:uiPriority="9" w:unhideWhenUsed="1" w:qFormat="1"/>
+    <w:lsdException w:name="heading 5" w:semiHidden="1" w:uiPriority="9" w:unhideWhenUsed="1" w:qFormat="1"/>
+    <w:lsdException w:name="heading 6" w:semiHidden="1" w:uiPriority="9" w:unhideWhenUsed="1" w:qFormat="1"/>
+    <w:lsdException w:name="heading 7" w:semiHidden="1" w:uiPriority="9" w:unhideWhenUsed="1" w:qFormat="1"/>
+    <w:lsdException w:name="heading 8" w:semiHidden="1" w:uiPriority="9" w:unhideWhenUsed="1" w:qFormat="1"/>
+    <w:lsdException w:name="heading 9" w:semiHidden="1" w:uiPriority="9" w:unhideWhenUsed="1" w:qFormat="1"/>
+    <w:lsdException w:name="index 1" w:semiHidden="1" w:unhideWhenUsed="1"/>
+    <w:lsdException w:name="index 2" w:semiHidden="1" w:unhideWhenUsed="1"/>
+    <w:lsdException w:name="index 3" w:semiHidden="1" w:unhideWhenUsed="1"/>
+    <w:lsdException w:name="index 4" w:semiHidden="1" w:unhideWhenUsed="1"/>
+    <w:lsdException w:name="index 5" w:semiHidden="1" w:unhideWhenUsed="1"/>
+    <w:lsdException w:name="index 6" w:semiHidden="1" w:unhideWhenUsed="1"/>
+    <w:lsdException w:name="index 7" w:semiHidden="1" w:unhideWhenUsed="1"/>
+    <w:lsdException w:name="index 8" w:semiHidden="1" w:unhideWhenUsed="1"/>
+    <w:lsdException w:name="index 9" w:semiHidden="1" w:unhideWhenUsed="1"/>
+    <w:lsdException w:name="toc 1" w:semiHidden="1" w:uiPriority="39" w:unhideWhenUsed="1"/>
+    <w:lsdException w:name="toc 2" w:semiHidden="1" w:uiPriority="39" w:unhideWhenUsed="1"/>
+    <w:lsdException w:name="toc 3" w:semiHidden="1" w:uiPriority="39" w:unhideWhenUsed="1"/>
+    <w:lsdException w:name="toc 4" w:semiHidden="1" w:uiPriority="39" w:unhideWhenUsed="1"/>
+    <w:lsdException w:name="toc 5" w:semiHidden="1" w:uiPriority="39" w:unhideWhenUsed="1"/>
+    <w:lsdException w:name="toc 6" w:semiHidden="1" w:uiPriority="39" w:unhideWhenUsed="1"/>
+    <w:lsdException w:name="toc 7" w:semiHidden="1" w:uiPriority="39" w:unhideWhenUsed="1"/>
+    <w:lsdException w:name="toc 8" w:semiHidden="1" w:uiPriority="39" w:unhideWhenUsed="1"/>
+    <w:lsdException w:name="toc 9" w:semiHidden="1" w:uiPriority="39" w:unhideWhenUsed="1"/>
+    <w:lsdException w:name="Normal Indent" w:semiHidden="1" w:unhideWhenUsed="1"/>
+    <w:lsdException w:name="footnote text" w:semiHidden="1" w:unhideWhenUsed="1"/>
+    <w:lsdException w:name="annotation text" w:semiHidden="1" w:unhideWhenUsed="1"/>
+    <w:lsdException w:name="header" w:semiHidden="1" w:unhideWhenUsed="1"/>
+    <w:lsdException w:name="footer" w:semiHidden="1" w:unhideWhenUsed="1"/>
+    <w:lsdException w:name="index heading" w:semiHidden="1" w:unhideWhenUsed="1"/>
+    <w:lsdException w:name="caption" w:semiHidden="1" w:uiPriority="35" w:unhideWhenUsed="1" w:qFormat="1"/>
+    <w:lsdException w:name="table of figures" w:semiHidden="1" w:unhideWhenUsed="1"/>
+    <w:lsdException w:name="envelope address" w:semiHidden="1" w:unhideWhenUsed="1"/>
+    <w:lsdException w:name="envelope return" w:semiHidden="1" w:unhideWhenUsed="1"/>
+    <w:lsdException w:name="footnote reference" w:semiHidden="1" w:unhideWhenUsed="1"/>
+    <w:lsdException w:name="annotation reference" w:semiHidden="1" w:unhideWhenUsed="1"/>
+    <w:lsdException w:name="line number" w:semiHidden="1" w:unhideWhenUsed="1"/>
+    <w:lsdException w:name="page number" w:semiHidden="1" w:unhideWhenUsed="1"/>
+    <w:lsdException w:name="endnote reference" w:semiHidden="1" w:unhideWhenUsed="1"/>
+    <w:lsdException w:name="endnote text" w:semiHidden="1" w:unhideWhenUsed="1"/>
+    <w:lsdException w:name="table of authorities" w:semiHidden="1" w:unhideWhenUsed="1"/>
+    <w:lsdException w:name="macro" w:semiHidden="1" w:unhideWhenUsed="1"/>
+    <w:lsdException w:name="toa heading" w:semiHidden="1" w:unhideWhenUsed="1"/>
+    <w:lsdException w:name="List" w:semiHidden="1" w:unhideWhenUsed="1"/>
+    <w:lsdException w:name="List Bullet" w:semiHidden="1" w:unhideWhenUsed="1"/>
+    <w:lsdException w:name="List Number" w:semiHidden="1" w:unhideWhenUsed="1"/>
+    <w:lsdException w:name="List 2" w:semiHidden="1" w:unhideWhenUsed="1"/>
+    <w:lsdException w:name="List 3" w:semiHidden="1" w:unhideWhenUsed="1"/>
+    <w:lsdException w:name="List 4" w:semiHidden="1" w:unhideWhenUsed="1"/>
+    <w:lsdException w:name="List 5" w:semiHidden="1" w:unhideWhenUsed="1"/>
+    <w:lsdException w:name="List Bullet 2" w:semiHidden="1" w:unhideWhenUsed="1"/>
+    <w:lsdException w:name="List Bullet 3" w:semiHidden="1" w:unhideWhenUsed="1"/>
+    <w:lsdException w:name="List Bullet 4" w:semiHidden="1" w:unhideWhenUsed="1"/>
+    <w:lsdException w:name="List Bullet 5" w:semiHidden="1" w:unhideWhenUsed="1"/>
+    <w:lsdException w:name="List Number 2" w:semiHidden="1" w:unhideWhenUsed="1"/>
+    <w:lsdException w:name="List Number 3" w:semiHidden="1" w:unhideWhenUsed="1"/>
+    <w:lsdException w:name="List Number 4" w:semiHidden="1" w:unhideWhenUsed="1"/>
+    <w:lsdException w:name="List Number 5" w:semiHidden="1" w:unhideWhenUsed="1"/>
+    <w:lsdException w:name="Title" w:uiPriority="10" w:qFormat="1"/>
+    <w:lsdException w:name="Closing" w:semiHidden="1" w:unhideWhenUsed="1"/>
+    <w:lsdException w:name="Signature" w:semiHidden="1" w:unhideWhenUsed="1"/>
+    <w:lsdException w:name="Default Paragraph Font" w:semiHidden="1" w:uiPriority="1" w:unhideWhenUsed="1"/>
+    <w:lsdException w:name="Body Text" w:semiHidden="1" w:unhideWhenUsed="1"/>
+    <w:lsdException w:name="Body Text Indent" w:semiHidden="1" w:unhideWhenUsed="1"/>
+    <w:lsdException w:name="List Continue" w:semiHidden="1" w:unhideWhenUsed="1"/>
+    <w:lsdException w:name="List Continue 2" w:semiHidden="1" w:unhideWhenUsed="1"/>
+    <w:lsdException w:name="List Continue 3" w:semiHidden="1" w:unhideWhenUsed="1"/>
+    <w:lsdException w:name="List Continue 4" w:semiHidden="1" w:unhideWhenUsed="1"/>
+    <w:lsdException w:name="List Continue 5" w:semiHidden="1" w:unhideWhenUsed="1"/>
+    <w:lsdException w:name="Message Header" w:semiHidden="1" w:unhideWhenUsed="1"/>
+    <w:lsdException w:name="Subtitle" w:uiPriority="11" w:qFormat="1"/>
+    <w:lsdException w:name="Salutation" w:semiHidden="1" w:unhideWhenUsed="1"/>
+    <w:lsdException w:name="Date" w:semiHidden="1" w:unhideWhenUsed="1"/>
+    <w:lsdException w:name="Body Text First Indent" w:semiHidden="1" w:unhideWhenUsed="1"/>
+    <w:lsdException w:name="Body Text First Indent 2" w:semiHidden="1" w:unhideWhenUsed="1"/>
+    <w:lsdException w:name="Note Heading" w:semiHidden="1" w:unhideWhenUsed="1"/>
+    <w:lsdException w:name="Body Text 2" w:semiHidden="1" w:unhideWhenUsed="1"/>
+    <w:lsdException w:name="Body Text 3" w:semiHidden="1" w:unhideWhenUsed="1"/>
+    <w:lsdException w:name="Body Text Indent 2" w:semiHidden="1" w:unhideWhenUsed="1"/>
+    <w:lsdException w:name="Body Text Indent 3" w:semiHidden="1" w:unhideWhenUsed="1"/>
+    <w:lsdException w:name="Block Text" w:semiHidden="1" w:unhideWhenUsed="1"/>
+    <w:lsdException w:name="Hyperlink" w:semiHidden="1" w:unhideWhenUsed="1"/>
+    <w:lsdException w:name="FollowedHyperlink" w:semiHidden="1" w:unhideWhenUsed="1"/>
+    <w:lsdException w:name="Strong" w:uiPriority="22" w:qFormat="1"/>
+    <w:lsdException w:name="Emphasis" w:uiPriority="20" w:qFormat="1"/>
+    <w:lsdException w:name="Document Map" w:semiHidden="1" w:unhideWhenUsed="1"/>
+    <w:lsdException w:name="Plain Text" w:semiHidden="1" w:unhideWhenUsed="1"/>
+    <w:lsdException w:name="E-mail Signature" w:semiHidden="1" w:unhideWhenUsed="1"/>
+    <w:lsdException w:name="HTML Top of Form" w:semiHidden="1" w:unhideWhenUsed="1"/>
+    <w:lsdException w:name="HTML Bottom of Form" w:semiHidden="1" w:unhideWhenUsed="1"/>
+    <w:lsdException w:name="Normal (Web)" w:semiHidden="1" w:unhideWhenUsed="1"/>
+    <w:lsdException w:name="HTML Acronym" w:semiHidden="1" w:unhideWhenUsed="1"/>
+    <w:lsdException w:name="HTML Address" w:semiHidden="1" w:unhideWhenUsed="1"/>
+    <w:lsdException w:name="HTML Cite" w:semiHidden="1" w:unhideWhenUsed="1"/>
+    <w:lsdException w:name="HTML Code" w:semiHidden="1" w:unhideWhenUsed="1"/>
+    <w:lsdException w:name="HTML Definition" w:semiHidden="1" w:unhideWhenUsed="1"/>
+    <w:lsdException w:name="HTML Keyboard" w:semiHidden="1" w:unhideWhenUsed="1"/>
+    <w:lsdException w:name="HTML Preformatted" w:semiHidden="1" w:unhideWhenUsed="1"/>
+    <w:lsdException w:name="HTML Sample" w:semiHidden="1" w:unhideWhenUsed="1"/>
+    <w:lsdException w:name="HTML Typewriter" w:semiHidden="1" w:unhideWhenUsed="1"/>
+    <w:lsdException w:name="HTML Variable" w:semiHidden="1" w:unhideWhenUsed="1"/>
+    <w:lsdException w:name="Normal Table" w:semiHidden="1" w:unhideWhenUsed="1"/>
+    <w:lsdException w:name="annotation subject" w:semiHidden="1" w:unhideWhenUsed="1"/>
+    <w:lsdException w:name="No List" w:semiHidden="1" w:unhideWhenUsed="1"/>
+    <w:lsdException w:name="Outline List 1" w:semiHidden="1" w:unhideWhenUsed="1"/>
+    <w:lsdException w:name="Outline List 2" w:semiHidden="1" w:unhideWhenUsed="1"/>
+    <w:lsdException w:name="Outline List 3" w:semiHidden="1" w:unhideWhenUsed="1"/>
+    <w:lsdException w:name="Table Simple 1" w:semiHidden="1" w:unhideWhenUsed="1"/>
+    <w:lsdException w:name="Table Simple 2" w:semiHidden="1" w:unhideWhenUsed="1"/>
+    <w:lsdException w:name="Table Simple 3" w:semiHidden="1" w:unhideWhenUsed="1"/>
+    <w:lsdException w:name="Table Classic 1" w:semiHidden="1" w:unhideWhenUsed="1"/>
+    <w:lsdException w:name="Table Classic 2" w:semiHidden="1" w:unhideWhenUsed="1"/>
+    <w:lsdException w:name="Table Classic 3" w:semiHidden="1" w:unhideWhenUsed="1"/>
+    <w:lsdException w:name="Table Classic 4" w:semiHidden="1" w:unhideWhenUsed="1"/>
+    <w:lsdException w:name="Table Colorful 1" w:semiHidden="1" w:unhideWhenUsed="1"/>
+    <w:lsdException w:name="Table Colorful 2" w:semiHidden="1" w:unhideWhenUsed="1"/>
+    <w:lsdException w:name="Table Colorful 3" w:semiHidden="1" w:unhideWhenUsed="1"/>
+    <w:lsdException w:name="Table Columns 1" w:semiHidden="1" w:unhideWhenUsed="1"/>
+    <w:lsdException w:name="Table Columns 2" w:semiHidden="1" w:unhideWhenUsed="1"/>
+    <w:lsdException w:name="Table Columns 3" w:semiHidden="1" w:unhideWhenUsed="1"/>
+    <w:lsdException w:name="Table Columns 4" w:semiHidden="1" w:unhideWhenUsed="1"/>
+    <w:lsdException w:name="Table Columns 5" w:semiHidden="1" w:unhideWhenUsed="1"/>
+    <w:lsdException w:name="Table Grid 1" w:semiHidden="1" w:unhideWhenUsed="1"/>
+    <w:lsdException w:name="Table Grid 2" w:semiHidden="1" w:unhideWhenUsed="1"/>
+    <w:lsdException w:name="Table Grid 3" w:semiHidden="1" w:unhideWhenUsed="1"/>
+    <w:lsdException w:name="Table Grid 4" w:semiHidden="1" w:unhideWhenUsed="1"/>
+    <w:lsdException w:name="Table Grid 5" w:semiHidden="1" w:unhideWhenUsed="1"/>
+    <w:lsdException w:name="Table Grid 6" w:semiHidden="1" w:unhideWhenUsed="1"/>
+    <w:lsdException w:name="Table Grid 7" w:semiHidden="1" w:unhideWhenUsed="1"/>
+    <w:lsdException w:name="Table Grid 8" w:semiHidden="1" w:unhideWhenUsed="1"/>
+    <w:lsdException w:name="Table List 1" w:semiHidden="1" w:unhideWhenUsed="1"/>
+    <w:lsdException w:name="Table List 2" w:semiHidden="1" w:unhideWhenUsed="1"/>
+    <w:lsdException w:name="Table List 3" w:semiHidden="1" w:unhideWhenUsed="1"/>
+    <w:lsdException w:name="Table List 4" w:semiHidden="1" w:unhideWhenUsed="1"/>
+    <w:lsdException w:name="Table List 5" w:semiHidden="1" w:unhideWhenUsed="1"/>
+    <w:lsdException w:name="Table List 6" w:semiHidden="1" w:unhideWhenUsed="1"/>
+    <w:lsdException w:name="Table List 7" w:semiHidden="1" w:unhideWhenUsed="1"/>
+    <w:lsdException w:name="Table List 8" w:semiHidden="1" w:unhideWhenUsed="1"/>
+    <w:lsdException w:name="Table 3D effects 1" w:semiHidden="1" w:unhideWhenUsed="1"/>
+    <w:lsdException w:name="Table 3D effects 2" w:semiHidden="1" w:unhideWhenUsed="1"/>
+    <w:lsdException w:name="Table 3D effects 3" w:semiHidden="1" w:unhideWhenUsed="1"/>
+    <w:lsdException w:name="Table Contemporary" w:semiHidden="1" w:unhideWhenUsed="1"/>
+    <w:lsdException w:name="Table Elegant" w:semiHidden="1" w:unhideWhenUsed="1"/>
+    <w:lsdException w:name="Table Professional" w:semiHidden="1" w:unhideWhenUsed="1"/>
+    <w:lsdException w:name="Table Subtle 1" w:semiHidden="1" w:unhideWhenUsed="1"/>
+    <w:lsdException w:name="Table Subtle 2" w:semiHidden="1" w:unhideWhenUsed="1"/>
+    <w:lsdException w:name="Table Web 1" w:semiHidden="1" w:unhideWhenUsed="1"/>
+    <w:lsdException w:name="Table Web 2" w:semiHidden="1" w:unhideWhenUsed="1"/>
+    <w:lsdException w:name="Table Web 3" w:semiHidden="1" w:unhideWhenUsed="1"/>
+    <w:lsdException w:name="Balloon Text" w:semiHidden="1" w:unhideWhenUsed="1"/>
+    <w:lsdException w:name="Table Grid" w:uiPriority="59"/>
+    <w:lsdException w:name="Table Theme" w:semiHidden="1" w:unhideWhenUsed="1"/>
+    <w:lsdException w:name="Placeholder Text" w:semiHidden="1"/>
+    <w:lsdException w:name="No Spacing" w:uiPriority="1" w:qFormat="1"/>
+    <w:lsdException w:name="Light Shading" w:uiPriority="60"/>
+    <w:lsdException w:name="Light List" w:uiPriority="61"/>
+    <w:lsdException w:name="Light Grid" w:uiPriority="62"/>
+    <w:lsdException w:name="Medium Shading 1" w:uiPriority="63"/>
+    <w:lsdException w:name="Medium Shading 2" w:uiPriority="64"/>
+    <w:lsdException w:name="Medium List 1" w:uiPriority="65"/>
+    <w:lsdException w:name="Medium List 2" w:uiPriority="66"/>
+    <w:lsdException w:name="Medium Grid 1" w:uiPriority="67"/>
+    <w:lsdException w:name="Medium Grid 2" w:uiPriority="68"/>
+    <w:lsdException w:name="Medium Grid 3" w:uiPriority="69"/>
+    <w:lsdException w:name="Dark List" w:uiPriority="70"/>
+    <w:lsdException w:name="Colorful Shading" w:uiPriority="71"/>
+    <w:lsdException w:name="Colorful List" w:uiPriority="72"/>
+    <w:lsdException w:name="Colorful Grid" w:uiPriority="73"/>
+    <w:lsdException w:name="Light Shading Accent 1" w:uiPriority="60"/>
+    <w:lsdException w:name="Light List Accent 1" w:uiPriority="61"/>
+    <w:lsdException w:name="Light Grid Accent 1" w:uiPriority="62"/>
+    <w:lsdException w:name="Medium Shading 1 Accent 1" w:uiPriority="63"/>
+    <w:lsdException w:name="Medium Shading 2 Accent 1" w:uiPriority="64"/>
+    <w:lsdException w:name="Medium List 1 Accent 1" w:uiPriority="65"/>
+    <w:lsdException w:name="Revision" w:semiHidden="1"/>
+    <w:lsdException w:name="List Paragraph" w:uiPriority="34" w:qFormat="1"/>
+    <w:lsdException w:name="Quote" w:uiPriority="29" w:qFormat="1"/>
+    <w:lsdException w:name="Intense Quote" w:uiPriority="30" w:qFormat="1"/>
+    <w:lsdException w:name="Medium List 2 Accent 1" w:uiPriority="66"/>
+    <w:lsdException w:name="Medium Grid 1 Accent 1" w:uiPriority="67"/>
+    <w:lsdException w:name="Medium Grid 2 Accent 1" w:uiPriority="68"/>
+    <w:lsdException w:name="Medium Grid 3 Accent 1" w:uiPriority="69"/>
+    <w:lsdException w:name="Dark List Accent 1" w:uiPriority="70"/>
+    <w:lsdException w:name="Colorful Shading Accent 1" w:uiPriority="71"/>
+    <w:lsdException w:name="Colorful List Accent 1" w:uiPriority="72"/>
+    <w:lsdException w:name="Colorful Grid Accent 1" w:uiPriority="73"/>
+    <w:lsdException w:name="Light Shading Accent 2" w:uiPriority="60"/>
+    <w:lsdException w:name="Light List Accent 2" w:uiPriority="61"/>
+    <w:lsdException w:name="Light Grid Accent 2" w:uiPriority="62"/>
+    <w:lsdException w:name="Medium Shading 1 Accent 2" w:uiPriority="63"/>
+    <w:lsdException w:name="Medium Shading 2 Accent 2" w:uiPriority="64"/>
+    <w:lsdException w:name="Medium List 1 Accent 2" w:uiPriority="65"/>
+    <w:lsdException w:name="Medium List 2 Accent 2" w:uiPriority="66"/>
+    <w:lsdException w:name="Medium Grid 1 Accent 2" w:uiPriority="67"/>
+    <w:lsdException w:name="Medium Grid 2 Accent 2" w:uiPriority="68"/>
+    <w:lsdException w:name="Medium Grid 3 Accent 2" w:uiPriority="69"/>
+    <w:lsdException w:name="Dark List Accent 2" w:uiPriority="70"/>
+    <w:lsdException w:name="Colorful Shading Accent 2" w:uiPriority="71"/>
+    <w:lsdException w:name="Colorful List Accent 2" w:uiPriority="72"/>
+    <w:lsdException w:name="Colorful Grid Accent 2" w:uiPriority="73"/>
+    <w:lsdException w:name="Light Shading Accent 3" w:uiPriority="60"/>
+    <w:lsdException w:name="Light List Accent 3" w:uiPriority="61"/>
+    <w:lsdException w:name="Light Grid Accent 3" w:uiPriority="62"/>
+    <w:lsdException w:name="Medium Shading 1 Accent 3" w:uiPriority="63"/>
+    <w:lsdException w:name="Medium Shading 2 Accent 3" w:uiPriority="64"/>
+    <w:lsdException w:name="Medium List 1 Accent 3" w:uiPriority="65"/>
+    <w:lsdException w:name="Medium List 2 Accent 3" w:uiPriority="66"/>
+    <w:lsdException w:name="Medium Grid 1 Accent 3" w:uiPriority="67"/>
+    <w:lsdException w:name="Medium Grid 2 Accent 3" w:uiPriority="68"/>
+    <w:lsdException w:name="Medium Grid 3 Accent 3" w:uiPriority="69"/>
+    <w:lsdException w:name="Dark List Accent 3" w:uiPriority="70"/>
+    <w:lsdException w:name="Colorful Shading Accent 3" w:uiPriority="71"/>
+    <w:lsdException w:name="Colorful List Accent 3" w:uiPriority="72"/>
+    <w:lsdException w:name="Colorful Grid Accent 3" w:uiPriority="73"/>
+    <w:lsdException w:name="Light Shading Accent 4" w:uiPriority="60"/>
+    <w:lsdException w:name="Light List Accent 4" w:uiPriority="61"/>
+    <w:lsdException w:name="Light Grid Accent 4" w:uiPriority="62"/>
+    <w:lsdException w:name="Medium Shading 1 Accent 4" w:uiPriority="63"/>
+    <w:lsdException w:name="Medium Shading 2 Accent 4" w:uiPriority="64"/>
+    <w:lsdException w:name="Medium List 1 Accent 4" w:uiPriority="65"/>
+    <w:lsdException w:name="Medium List 2 Accent 4" w:uiPriority="66"/>
+    <w:lsdException w:name="Medium Grid 1 Accent 4" w:uiPriority="67"/>
+    <w:lsdException w:name="Medium Grid 2 Accent 4" w:uiPriority="68"/>
+    <w:lsdException w:name="Medium Grid 3 Accent 4" w:uiPriority="69"/>
+    <w:lsdException w:name="Dark List Accent 4" w:uiPriority="70"/>
+    <w:lsdException w:name="Colorful Shading Accent 4" w:uiPriority="71"/>
+    <w:lsdException w:name="Colorful List Accent 4" w:uiPriority="72"/>
+    <w:lsdException w:name="Colorful Grid Accent 4" w:uiPriority="73"/>
+    <w:lsdException w:name="Light Shading Accent 5" w:uiPriority="60"/>
+    <w:lsdException w:name="Light List Accent 5" w:uiPriority="61"/>
+    <w:lsdException w:name="Light Grid Accent 5" w:uiPriority="62"/>
+    <w:lsdException w:name="Medium Shading 1 Accent 5" w:uiPriority="63"/>
+    <w:lsdException w:name="Medium Shading 2 Accent 5" w:uiPriority="64"/>
+    <w:lsdException w:name="Medium List 1 Accent 5" w:uiPriority="65"/>
+    <w:lsdException w:name="Medium List 2 Accent 5" w:uiPriority="66"/>
+    <w:lsdException w:name="Medium Grid 1 Accent 5" w:uiPriority="67"/>
+    <w:lsdException w:name="Medium Grid 2 Accent 5" w:uiPriority="68"/>
+    <w:lsdException w:name="Medium Grid 3 Accent 5" w:uiPriority="69"/>
+    <w:lsdException w:name="Dark List Accent 5" w:uiPriority="70"/>
+    <w:lsdException w:name="Colorful Shading Accent 5" w:uiPriority="71"/>
+    <w:lsdException w:name="Colorful List Accent 5" w:uiPriority="72"/>
+    <w:lsdException w:name="Colorful Grid Accent 5" w:uiPriority="73"/>
+    <w:lsdException w:name="Light Shading Accent 6" w:uiPriority="60"/>
+    <w:lsdException w:name="Light List Accent 6" w:uiPriority="61"/>
+    <w:lsdException w:name="Light Grid Accent 6" w:uiPriority="62"/>
+    <w:lsdException w:name="Medium Shading 1 Accent 6" w:uiPriority="63"/>
+    <w:lsdException w:name="Medium Shading 2 Accent 6" w:uiPriority="64"/>
+    <w:lsdException w:name="Medium List 1 Accent 6" w:uiPriority="65"/>
+    <w:lsdException w:name="Medium List 2 Accent 6" w:uiPriority="66"/>
+    <w:lsdException w:name="Medium Grid 1 Accent 6" w:uiPriority="67"/>
+    <w:lsdException w:name="Medium Grid 2 Accent 6" w:uiPriority="68"/>
+    <w:lsdException w:name="Medium Grid 3 Accent 6" w:uiPriority="69"/>
+    <w:lsdException w:name="Dark List Accent 6" w:uiPriority="70"/>
+    <w:lsdException w:name="Colorful Shading Accent 6" w:uiPriority="71"/>
+    <w:lsdException w:name="Colorful List Accent 6" w:uiPriority="72"/>
+    <w:lsdException w:name="Colorful Grid Accent 6" w:uiPriority="73"/>
+    <w:lsdException w:name="Subtle Emphasis" w:uiPriority="19" w:qFormat="1"/>
+    <w:lsdException w:name="Intense Emphasis" w:uiPriority="21" w:qFormat="1"/>
+    <w:lsdException w:name="Subtle Reference" w:uiPriority="31" w:qFormat="1"/>
+    <w:lsdException w:name="Intense Reference" w:uiPriority="32" w:qFormat="1"/>
+    <w:lsdException w:name="Book Title" w:uiPriority="33" w:qFormat="1"/>
+    <w:lsdException w:name="Bibliography" w:semiHidden="1" w:uiPriority="37" w:unhideWhenUsed="1"/>
+    <w:lsdException w:name="TOC Heading" w:semiHidden="1" w:uiPriority="39" w:unhideWhenUsed="1" w:qFormat="1"/>
+    <w:lsdException w:name="Plain Table 1" w:uiPriority="41"/>
+    <w:lsdException w:name="Plain Table 2" w:uiPriority="42"/>
+    <w:lsdException w:name="Plain Table 3" w:uiPriority="43"/>
+    <w:lsdException w:name="Plain Table 4" w:uiPriority="44"/>
+    <w:lsdException w:name="Plain Table 5" w:uiPriority="45"/>
+    <w:lsdException w:name="Grid Table Light" w:uiPriority="40"/>
+    <w:lsdException w:name="Grid Table 1 Light" w:uiPriority="46"/>
+    <w:lsdException w:name="Grid Table 2" w:uiPriority="47"/>
+    <w:lsdException w:name="Grid Table 3" w:uiPriority="48"/>
+    <w:lsdException w:name="Grid Table 4" w:uiPriority="49"/>
+    <w:lsdException w:name="Grid Table 5 Dark" w:uiPriority="50"/>
+    <w:lsdException w:name="Grid Table 6 Colorful" w:uiPriority="51"/>
+    <w:lsdException w:name="Grid Table 7 Colorful" w:uiPriority="52"/>
+    <w:lsdException w:name="Grid Table 1 Light Accent 1" w:uiPriority="46"/>
+    <w:lsdException w:name="Grid Table 2 Accent 1" w:uiPriority="47"/>
+    <w:lsdException w:name="Grid Table 3 Accent 1" w:uiPriority="48"/>
+    <w:lsdException w:name="Grid Table 4 Accent 1" w:uiPriority="49"/>
+    <w:lsdException w:name="Grid Table 5 Dark Accent 1" w:uiPriority="50"/>
+    <w:lsdException w:name="Grid Table 6 Colorful Accent 1" w:uiPriority="51"/>
+    <w:lsdException w:name="Grid Table 7 Colorful Accent 1" w:uiPriority="52"/>
+    <w:lsdException w:name="Grid Table 1 Light Accent 2" w:uiPriority="46"/>
+    <w:lsdException w:name="Grid Table 2 Accent 2" w:uiPriority="47"/>
+    <w:lsdException w:name="Grid Table 3 Accent 2" w:uiPriority="48"/>
+    <w:lsdException w:name="Grid Table 4 Accent 2" w:uiPriority="49"/>
+    <w:lsdException w:name="Grid Table 5 Dark Accent 2" w:uiPriority="50"/>
+    <w:lsdException w:name="Grid Table 6 Colorful Accent 2" w:uiPriority="51"/>
+    <w:lsdException w:name="Grid Table 7 Colorful Accent 2" w:uiPriority="52"/>
+    <w:lsdException w:name="Grid Table 1 Light Accent 3" w:uiPriority="46"/>
+    <w:lsdException w:name="Grid Table 2 Accent 3" w:uiPriority="47"/>
+    <w:lsdException w:name="Grid Table 3 Accent 3" w:uiPriority="48"/>
+    <w:lsdException w:name="Grid Table 4 Accent 3" w:uiPriority="49"/>
+    <w:lsdException w:name="Grid Table 5 Dark Accent 3" w:uiPriority="50"/>
+    <w:lsdException w:name="Grid Table 6 Colorful Accent 3" w:uiPriority="51"/>
+    <w:lsdException w:name="Grid Table 7 Colorful Accent 3" w:uiPriority="52"/>
+    <w:lsdException w:name="Grid Table 1 Light Accent 4" w:uiPriority="46"/>
+    <w:lsdException w:name="Grid Table 2 Accent 4" w:uiPriority="47"/>
+    <w:lsdException w:name="Grid Table 3 Accent 4" w:uiPriority="48"/>
+    <w:lsdException w:name="Grid Table 4 Accent 4" w:uiPriority="49"/>
+    <w:lsdException w:name="Grid Table 5 Dark Accent 4" w:uiPriority="50"/>
+    <w:lsdException w:name="Grid Table 6 Colorful Accent 4" w:uiPriority="51"/>
+    <w:lsdException w:name="Grid Table 7 Colorful Accent 4" w:uiPriority="52"/>
+    <w:lsdException w:name="Grid Table 1 Light Accent 5" w:uiPriority="46"/>
+    <w:lsdException w:name="Grid Table 2 Accent 5" w:uiPriority="47"/>
+    <w:lsdException w:name="Grid Table 3 Accent 5" w:uiPriority="48"/>
+    <w:lsdException w:name="Grid Table 4 Accent 5" w:uiPriority="49"/>
+    <w:lsdException w:name="Grid Table 5 Dark Accent 5" w:uiPriority="50"/>
+    <w:lsdException w:name="Grid Table 6 Colorful Accent 5" w:uiPriority="51"/>
+    <w:lsdException w:name="Grid Table 7 Colorful Accent 5" w:uiPriority="52"/>
+    <w:lsdException w:name="Grid Table 1 Light Accent 6" w:uiPriority="46"/>
+    <w:lsdException w:name="Grid Table 2 Accent 6" w:uiPriority="47"/>
+    <w:lsdException w:name="Grid Table 3 Accent 6" w:uiPriority="48"/>
+    <w:lsdException w:name="Grid Table 4 Accent 6" w:uiPriority="49"/>
+    <w:lsdException w:name="Grid Table 5 Dark Accent 6" w:uiPriority="50"/>
+    <w:lsdException w:name="Grid Table 6 Colorful Accent 6" w:uiPriority="51"/>
+    <w:lsdException w:name="Grid Table 7 Colorful Accent 6" w:uiPriority="52"/>
+    <w:lsdException w:name="List Table 1 Light" w:uiPriority="46"/>
+    <w:lsdException w:name="List Table 2" w:uiPriority="47"/>
+    <w:lsdException w:name="List Table 3" w:uiPriority="48"/>
+    <w:lsdException w:name="List Table 4" w:uiPriority="49"/>
+    <w:lsdException w:name="List Table 5 Dark" w:uiPriority="50"/>
+    <w:lsdException w:name="List Table 6 Colorful" w:uiPriority="51"/>
+    <w:lsdException w:name="List Table 7 Colorful" w:uiPriority="52"/>
+    <w:lsdException w:name="List Table 1 Light Accent 1" w:uiPriority="46"/>
+    <w:lsdException w:name="List Table 2 Accent 1" w:uiPriority="47"/>
+    <w:lsdException w:name="List Table 3 Accent 1" w:uiPriority="48"/>
+    <w:lsdException w:name="List Table 4 Accent 1" w:uiPriority="49"/>
+    <w:lsdException w:name="List Table 5 Dark Accent 1" w:uiPriority="50"/>
+    <w:lsdException w:name="List Table 6 Colorful Accent 1" w:uiPriority="51"/>
+    <w:lsdException w:name="List Table 7 Colorful Accent 1" w:uiPriority="52"/>
+    <w:lsdException w:name="List Table 1 Light Accent 2" w:uiPriority="46"/>
+    <w:lsdException w:name="List Table 2 Accent 2" w:uiPriority="47"/>
+    <w:lsdException w:name="List Table 3 Accent 2" w:uiPriority="48"/>
+    <w:lsdException w:name="List Table 4 Accent 2" w:uiPriority="49"/>
+    <w:lsdException w:name="List Table 5 Dark Accent 2" w:uiPriority="50"/>
+    <w:lsdException w:name="List Table 6 Colorful Accent 2" w:uiPriority="51"/>
+    <w:lsdException w:name="List Table 7 Colorful Accent 2" w:uiPriority="52"/>
+    <w:lsdException w:name="List Table 1 Light Accent 3" w:uiPriority="46"/>
+    <w:lsdException w:name="List Table 2 Accent 3" w:uiPriority="47"/>
+    <w:lsdException w:name="List Table 3 Accent 3" w:uiPriority="48"/>
+    <w:lsdException w:name="List Table 4 Accent 3" w:uiPriority="49"/>
+    <w:lsdException w:name="List Table 5 Dark Accent 3" w:uiPriority="50"/>
+    <w:lsdException w:name="List Table 6 Colorful Accent 3" w:uiPriority="51"/>
+    <w:lsdException w:name="List Table 7 Colorful Accent 3" w:uiPriority="52"/>
+    <w:lsdException w:name="List Table 1 Light Accent 4" w:uiPriority="46"/>
+    <w:lsdException w:name="List Table 2 Accent 4" w:uiPriority="47"/>
+    <w:lsdException w:name="List Table 3 Accent 4" w:uiPriority="48"/>
+    <w:lsdException w:name="List Table 4 Accent 4" w:uiPriority="49"/>
+    <w:lsdException w:name="List Table 5 Dark Accent 4" w:uiPriority="50"/>
+    <w:lsdException w:name="List Table 6 Colorful Accent 4" w:uiPriority="51"/>
+    <w:lsdException w:name="List Table 7 Colorful Accent 4" w:uiPriority="52"/>
+    <w:lsdException w:name="List Table 1 Light Accent 5" w:uiPriority="46"/>
+    <w:lsdException w:name="List Table 2 Accent 5" w:uiPriority="47"/>
+    <w:lsdException w:name="List Table 3 Accent 5" w:uiPriority="48"/>
+    <w:lsdException w:name="List Table 4 Accent 5" w:uiPriority="49"/>
+    <w:lsdException w:name="List Table 5 Dark Accent 5" w:uiPriority="50"/>
+    <w:lsdException w:name="List Table 6 Colorful Accent 5" w:uiPriority="51"/>
+    <w:lsdException w:name="List Table 7 Colorful Accent 5" w:uiPriority="52"/>
+    <w:lsdException w:name="List Table 1 Light Accent 6" w:uiPriority="46"/>
+    <w:lsdException w:name="List Table 2 Accent 6" w:uiPriority="47"/>
+    <w:lsdException w:name="List Table 3 Accent 6" w:uiPriority="48"/>
+    <w:lsdException w:name="List Table 4 Accent 6" w:uiPriority="49"/>
+    <w:lsdException w:name="List Table 5 Dark Accent 6" w:uiPriority="50"/>
+    <w:lsdException w:name="List Table 6 Colorful Accent 6" w:uiPriority="51"/>
+    <w:lsdException w:name="List Table 7 Colorful Accent 6" w:uiPriority="52"/>
   </w:latentStyles>
   <w:style w:type="paragraph" w:default="1" w:styleId="Normal">
     <w:name w:val="Normal"/>
@@ -1053,7 +1576,6 @@
     <w:uiPriority w:val="99"/>
     <w:semiHidden/>
     <w:unhideWhenUsed/>
-    <w:qFormat/>
     <w:tblPr>
       <w:tblInd w:w="0" w:type="dxa"/>
       <w:tblCellMar>

</xml_diff>